<commit_message>
Test from Lermontov (Zadanie 7.3 - GOOD)
</commit_message>
<xml_diff>
--- a/004_25_02/DOCS/Otcet (7).docx
+++ b/004_25_02/DOCS/Otcet (7).docx
@@ -1931,7 +1931,18 @@
           <w:szCs w:val="20"/>
           <w:lang w:eastAsia="ru-RU"/>
         </w:rPr>
-        <w:t xml:space="preserve">] </w:t>
+        <w:t>]</w:t>
+      </w:r>
+      <w:proofErr w:type="gramStart"/>
+      <w:r>
+        <w:rPr>
+          <w:rFonts w:ascii="Source Code Pro" w:eastAsia="Times New Roman" w:hAnsi="Source Code Pro" w:cs="Courier New"/>
+          <w:color w:val="A9B7C6"/>
+          <w:sz w:val="20"/>
+          <w:szCs w:val="20"/>
+          <w:lang w:eastAsia="ru-RU"/>
+        </w:rPr>
+        <w:t xml:space="preserve"> </w:t>
       </w:r>
       <w:r>
         <w:rPr>
@@ -1943,6 +1954,7 @@
         </w:rPr>
         <w:t>,</w:t>
       </w:r>
+      <w:proofErr w:type="gramEnd"/>
       <w:r>
         <w:rPr>
           <w:rFonts w:ascii="Source Code Pro" w:eastAsia="Times New Roman" w:hAnsi="Source Code Pro" w:cs="Courier New"/>
@@ -2607,18 +2619,7 @@
           <w:szCs w:val="20"/>
           <w:lang w:eastAsia="ru-RU"/>
         </w:rPr>
-        <w:t>'</w:t>
-      </w:r>
-      <w:proofErr w:type="gramStart"/>
-      <w:r>
-        <w:rPr>
-          <w:rFonts w:ascii="Source Code Pro" w:eastAsia="Times New Roman" w:hAnsi="Source Code Pro" w:cs="Courier New"/>
-          <w:color w:val="6A8759"/>
-          <w:sz w:val="20"/>
-          <w:szCs w:val="20"/>
-          <w:lang w:eastAsia="ru-RU"/>
-        </w:rPr>
-        <w:t xml:space="preserve">2' </w:t>
+        <w:t xml:space="preserve">'2' </w:t>
       </w:r>
       <w:r>
         <w:rPr>
@@ -2847,7 +2848,6 @@
         </w:rPr>
         <w:t>):</w:t>
       </w:r>
-      <w:proofErr w:type="gramEnd"/>
       <w:r>
         <w:rPr>
           <w:rFonts w:ascii="Source Code Pro" w:eastAsia="Times New Roman" w:hAnsi="Source Code Pro" w:cs="Courier New"/>
@@ -8591,8 +8591,6 @@
           <w:szCs w:val="28"/>
         </w:rPr>
       </w:pPr>
-      <w:bookmarkStart w:id="0" w:name="_GoBack"/>
-      <w:bookmarkEnd w:id="0"/>
       <w:r>
         <w:rPr>
           <w:b/>
@@ -8656,6 +8654,2508 @@
     </w:p>
     <w:p>
       <w:pPr>
+        <w:pStyle w:val="HTML"/>
+        <w:shd w:val="clear" w:color="auto" w:fill="2B2B2B"/>
+        <w:rPr>
+          <w:rFonts w:ascii="Source Code Pro" w:hAnsi="Source Code Pro"/>
+          <w:color w:val="A9B7C6"/>
+        </w:rPr>
+      </w:pPr>
+      <w:proofErr w:type="gramStart"/>
+      <w:r>
+        <w:rPr>
+          <w:rFonts w:ascii="Source Code Pro" w:hAnsi="Source Code Pro"/>
+          <w:color w:val="808080"/>
+        </w:rPr>
+        <w:t xml:space="preserve"># </w:t>
+      </w:r>
+      <w:r>
+        <w:rPr>
+          <w:color w:val="808080"/>
+        </w:rPr>
+        <w:t>Импортируем</w:t>
+      </w:r>
+      <w:r>
+        <w:rPr>
+          <w:rFonts w:ascii="Source Code Pro" w:hAnsi="Source Code Pro"/>
+          <w:color w:val="808080"/>
+        </w:rPr>
+        <w:t xml:space="preserve"> </w:t>
+      </w:r>
+      <w:r>
+        <w:rPr>
+          <w:color w:val="808080"/>
+        </w:rPr>
+        <w:t>модуль</w:t>
+      </w:r>
+      <w:r>
+        <w:rPr>
+          <w:rFonts w:ascii="Source Code Pro" w:hAnsi="Source Code Pro"/>
+          <w:color w:val="808080"/>
+        </w:rPr>
+        <w:t xml:space="preserve"> </w:t>
+      </w:r>
+      <w:r>
+        <w:rPr>
+          <w:color w:val="808080"/>
+        </w:rPr>
+        <w:t>для</w:t>
+      </w:r>
+      <w:r>
+        <w:rPr>
+          <w:rFonts w:ascii="Source Code Pro" w:hAnsi="Source Code Pro"/>
+          <w:color w:val="808080"/>
+        </w:rPr>
+        <w:t xml:space="preserve"> </w:t>
+      </w:r>
+      <w:r>
+        <w:rPr>
+          <w:color w:val="808080"/>
+        </w:rPr>
+        <w:t>работы</w:t>
+      </w:r>
+      <w:r>
+        <w:rPr>
+          <w:rFonts w:ascii="Source Code Pro" w:hAnsi="Source Code Pro"/>
+          <w:color w:val="808080"/>
+        </w:rPr>
+        <w:t xml:space="preserve"> </w:t>
+      </w:r>
+      <w:r>
+        <w:rPr>
+          <w:color w:val="808080"/>
+        </w:rPr>
+        <w:t>с</w:t>
+      </w:r>
+      <w:r>
+        <w:rPr>
+          <w:rFonts w:ascii="Source Code Pro" w:hAnsi="Source Code Pro"/>
+          <w:color w:val="808080"/>
+        </w:rPr>
+        <w:t xml:space="preserve"> CSV - </w:t>
+      </w:r>
+      <w:r>
+        <w:rPr>
+          <w:color w:val="808080"/>
+        </w:rPr>
+        <w:t>вместо</w:t>
+      </w:r>
+      <w:r>
+        <w:rPr>
+          <w:rFonts w:ascii="Source Code Pro" w:hAnsi="Source Code Pro"/>
+          <w:color w:val="808080"/>
+        </w:rPr>
+        <w:t xml:space="preserve"> </w:t>
+      </w:r>
+      <w:r>
+        <w:rPr>
+          <w:color w:val="808080"/>
+        </w:rPr>
+        <w:t>пробела</w:t>
+      </w:r>
+      <w:r>
+        <w:rPr>
+          <w:rFonts w:ascii="Source Code Pro" w:hAnsi="Source Code Pro"/>
+          <w:color w:val="808080"/>
+        </w:rPr>
+        <w:t xml:space="preserve"> - </w:t>
+      </w:r>
+      <w:r>
+        <w:rPr>
+          <w:color w:val="808080"/>
+        </w:rPr>
+        <w:t>используем</w:t>
+      </w:r>
+      <w:r>
+        <w:rPr>
+          <w:rFonts w:ascii="Source Code Pro" w:hAnsi="Source Code Pro"/>
+          <w:color w:val="808080"/>
+        </w:rPr>
+        <w:t xml:space="preserve"> ";"</w:t>
+      </w:r>
+      <w:r>
+        <w:rPr>
+          <w:rFonts w:ascii="Source Code Pro" w:hAnsi="Source Code Pro"/>
+          <w:color w:val="808080"/>
+        </w:rPr>
+        <w:br/>
+      </w:r>
+      <w:proofErr w:type="spellStart"/>
+      <w:r>
+        <w:rPr>
+          <w:rFonts w:ascii="Source Code Pro" w:hAnsi="Source Code Pro"/>
+          <w:color w:val="CC7832"/>
+        </w:rPr>
+        <w:t>import</w:t>
+      </w:r>
+      <w:proofErr w:type="spellEnd"/>
+      <w:r>
+        <w:rPr>
+          <w:rFonts w:ascii="Source Code Pro" w:hAnsi="Source Code Pro"/>
+          <w:color w:val="CC7832"/>
+        </w:rPr>
+        <w:t xml:space="preserve"> </w:t>
+      </w:r>
+      <w:proofErr w:type="spellStart"/>
+      <w:r>
+        <w:rPr>
+          <w:rFonts w:ascii="Source Code Pro" w:hAnsi="Source Code Pro"/>
+          <w:color w:val="A9B7C6"/>
+        </w:rPr>
+        <w:t>csv</w:t>
+      </w:r>
+      <w:proofErr w:type="spellEnd"/>
+      <w:r>
+        <w:rPr>
+          <w:rFonts w:ascii="Source Code Pro" w:hAnsi="Source Code Pro"/>
+          <w:color w:val="A9B7C6"/>
+        </w:rPr>
+        <w:br/>
+      </w:r>
+      <w:r>
+        <w:rPr>
+          <w:rFonts w:ascii="Source Code Pro" w:hAnsi="Source Code Pro"/>
+          <w:color w:val="808080"/>
+        </w:rPr>
+        <w:t xml:space="preserve"># </w:t>
+      </w:r>
+      <w:r>
+        <w:rPr>
+          <w:color w:val="808080"/>
+        </w:rPr>
+        <w:t>Читаем</w:t>
+      </w:r>
+      <w:r>
+        <w:rPr>
+          <w:rFonts w:ascii="Source Code Pro" w:hAnsi="Source Code Pro"/>
+          <w:color w:val="808080"/>
+        </w:rPr>
+        <w:t xml:space="preserve"> </w:t>
+      </w:r>
+      <w:r>
+        <w:rPr>
+          <w:color w:val="808080"/>
+        </w:rPr>
+        <w:t>файл</w:t>
+      </w:r>
+      <w:r>
+        <w:rPr>
+          <w:rFonts w:ascii="Source Code Pro" w:hAnsi="Source Code Pro"/>
+          <w:color w:val="808080"/>
+        </w:rPr>
+        <w:t xml:space="preserve"> </w:t>
+      </w:r>
+      <w:r>
+        <w:rPr>
+          <w:color w:val="808080"/>
+        </w:rPr>
+        <w:t>и</w:t>
+      </w:r>
+      <w:r>
+        <w:rPr>
+          <w:rFonts w:ascii="Source Code Pro" w:hAnsi="Source Code Pro"/>
+          <w:color w:val="808080"/>
+        </w:rPr>
+        <w:t xml:space="preserve"> </w:t>
+      </w:r>
+      <w:r>
+        <w:rPr>
+          <w:color w:val="808080"/>
+        </w:rPr>
+        <w:t>помещаем</w:t>
+      </w:r>
+      <w:r>
+        <w:rPr>
+          <w:rFonts w:ascii="Source Code Pro" w:hAnsi="Source Code Pro"/>
+          <w:color w:val="808080"/>
+        </w:rPr>
+        <w:t xml:space="preserve"> </w:t>
+      </w:r>
+      <w:r>
+        <w:rPr>
+          <w:color w:val="808080"/>
+        </w:rPr>
+        <w:t>его</w:t>
+      </w:r>
+      <w:r>
+        <w:rPr>
+          <w:rFonts w:ascii="Source Code Pro" w:hAnsi="Source Code Pro"/>
+          <w:color w:val="808080"/>
+        </w:rPr>
+        <w:t xml:space="preserve"> </w:t>
+      </w:r>
+      <w:r>
+        <w:rPr>
+          <w:color w:val="808080"/>
+        </w:rPr>
+        <w:t>в</w:t>
+      </w:r>
+      <w:r>
+        <w:rPr>
+          <w:rFonts w:ascii="Source Code Pro" w:hAnsi="Source Code Pro"/>
+          <w:color w:val="808080"/>
+        </w:rPr>
+        <w:t xml:space="preserve"> </w:t>
+      </w:r>
+      <w:r>
+        <w:rPr>
+          <w:color w:val="808080"/>
+        </w:rPr>
+        <w:t>список</w:t>
+      </w:r>
+      <w:r>
+        <w:rPr>
+          <w:rFonts w:ascii="Source Code Pro" w:hAnsi="Source Code Pro"/>
+          <w:color w:val="808080"/>
+        </w:rPr>
+        <w:br/>
+      </w:r>
+      <w:proofErr w:type="spellStart"/>
+      <w:r>
+        <w:rPr>
+          <w:rFonts w:ascii="Source Code Pro" w:hAnsi="Source Code Pro"/>
+          <w:color w:val="CC7832"/>
+        </w:rPr>
+        <w:t>with</w:t>
+      </w:r>
+      <w:proofErr w:type="spellEnd"/>
+      <w:r>
+        <w:rPr>
+          <w:rFonts w:ascii="Source Code Pro" w:hAnsi="Source Code Pro"/>
+          <w:color w:val="CC7832"/>
+        </w:rPr>
+        <w:t xml:space="preserve"> </w:t>
+      </w:r>
+      <w:proofErr w:type="spellStart"/>
+      <w:r>
+        <w:rPr>
+          <w:rFonts w:ascii="Source Code Pro" w:hAnsi="Source Code Pro"/>
+          <w:color w:val="8888C6"/>
+        </w:rPr>
+        <w:t>open</w:t>
+      </w:r>
+      <w:proofErr w:type="spellEnd"/>
+      <w:r>
+        <w:rPr>
+          <w:rFonts w:ascii="Source Code Pro" w:hAnsi="Source Code Pro"/>
+          <w:color w:val="A9B7C6"/>
+        </w:rPr>
+        <w:t>(</w:t>
+      </w:r>
+      <w:r>
+        <w:rPr>
+          <w:rFonts w:ascii="Source Code Pro" w:hAnsi="Source Code Pro"/>
+          <w:color w:val="6A8759"/>
+        </w:rPr>
+        <w:t>'product_list.csv'</w:t>
+      </w:r>
+      <w:r>
+        <w:rPr>
+          <w:rFonts w:ascii="Source Code Pro" w:hAnsi="Source Code Pro"/>
+          <w:color w:val="CC7832"/>
+        </w:rPr>
+        <w:t xml:space="preserve">, </w:t>
+      </w:r>
+      <w:r>
+        <w:rPr>
+          <w:rFonts w:ascii="Source Code Pro" w:hAnsi="Source Code Pro"/>
+          <w:color w:val="6A8759"/>
+        </w:rPr>
+        <w:t>'r'</w:t>
+      </w:r>
+      <w:r>
+        <w:rPr>
+          <w:rFonts w:ascii="Source Code Pro" w:hAnsi="Source Code Pro"/>
+          <w:color w:val="CC7832"/>
+        </w:rPr>
+        <w:t xml:space="preserve">, </w:t>
+      </w:r>
+      <w:proofErr w:type="spellStart"/>
+      <w:r>
+        <w:rPr>
+          <w:rFonts w:ascii="Source Code Pro" w:hAnsi="Source Code Pro"/>
+          <w:color w:val="AA4926"/>
+        </w:rPr>
+        <w:t>encoding</w:t>
+      </w:r>
+      <w:proofErr w:type="spellEnd"/>
+      <w:r>
+        <w:rPr>
+          <w:rFonts w:ascii="Source Code Pro" w:hAnsi="Source Code Pro"/>
+          <w:color w:val="AA4926"/>
+        </w:rPr>
+        <w:t xml:space="preserve"> </w:t>
+      </w:r>
+      <w:r>
+        <w:rPr>
+          <w:rFonts w:ascii="Source Code Pro" w:hAnsi="Source Code Pro"/>
+          <w:color w:val="A9B7C6"/>
+        </w:rPr>
+        <w:t xml:space="preserve">= </w:t>
+      </w:r>
+      <w:r>
+        <w:rPr>
+          <w:rFonts w:ascii="Source Code Pro" w:hAnsi="Source Code Pro"/>
+          <w:color w:val="6A8759"/>
+        </w:rPr>
+        <w:t>'UTF-8'</w:t>
+      </w:r>
+      <w:r>
+        <w:rPr>
+          <w:rFonts w:ascii="Source Code Pro" w:hAnsi="Source Code Pro"/>
+          <w:color w:val="A9B7C6"/>
+        </w:rPr>
+        <w:t xml:space="preserve">) </w:t>
+      </w:r>
+      <w:proofErr w:type="spellStart"/>
+      <w:r>
+        <w:rPr>
+          <w:rFonts w:ascii="Source Code Pro" w:hAnsi="Source Code Pro"/>
+          <w:color w:val="CC7832"/>
+        </w:rPr>
+        <w:t>as</w:t>
+      </w:r>
+      <w:proofErr w:type="spellEnd"/>
+      <w:r>
+        <w:rPr>
+          <w:rFonts w:ascii="Source Code Pro" w:hAnsi="Source Code Pro"/>
+          <w:color w:val="CC7832"/>
+        </w:rPr>
+        <w:t xml:space="preserve"> </w:t>
+      </w:r>
+      <w:proofErr w:type="spellStart"/>
+      <w:r>
+        <w:rPr>
+          <w:rFonts w:ascii="Source Code Pro" w:hAnsi="Source Code Pro"/>
+          <w:color w:val="A9B7C6"/>
+        </w:rPr>
+        <w:t>fp</w:t>
+      </w:r>
+      <w:proofErr w:type="spellEnd"/>
+      <w:r>
+        <w:rPr>
+          <w:rFonts w:ascii="Source Code Pro" w:hAnsi="Source Code Pro"/>
+          <w:color w:val="A9B7C6"/>
+        </w:rPr>
+        <w:t>:</w:t>
+      </w:r>
+      <w:r>
+        <w:rPr>
+          <w:rFonts w:ascii="Source Code Pro" w:hAnsi="Source Code Pro"/>
+          <w:color w:val="A9B7C6"/>
+        </w:rPr>
+        <w:br/>
+        <w:t xml:space="preserve">    </w:t>
+      </w:r>
+      <w:proofErr w:type="spellStart"/>
+      <w:r>
+        <w:rPr>
+          <w:rFonts w:ascii="Source Code Pro" w:hAnsi="Source Code Pro"/>
+          <w:color w:val="A9B7C6"/>
+        </w:rPr>
+        <w:t>reader</w:t>
+      </w:r>
+      <w:proofErr w:type="spellEnd"/>
+      <w:r>
+        <w:rPr>
+          <w:rFonts w:ascii="Source Code Pro" w:hAnsi="Source Code Pro"/>
+          <w:color w:val="A9B7C6"/>
+        </w:rPr>
+        <w:t xml:space="preserve"> = </w:t>
+      </w:r>
+      <w:proofErr w:type="spellStart"/>
+      <w:r>
+        <w:rPr>
+          <w:rFonts w:ascii="Source Code Pro" w:hAnsi="Source Code Pro"/>
+          <w:color w:val="A9B7C6"/>
+        </w:rPr>
+        <w:t>csv.reader</w:t>
+      </w:r>
+      <w:proofErr w:type="spellEnd"/>
+      <w:r>
+        <w:rPr>
+          <w:rFonts w:ascii="Source Code Pro" w:hAnsi="Source Code Pro"/>
+          <w:color w:val="A9B7C6"/>
+        </w:rPr>
+        <w:t>(</w:t>
+      </w:r>
+      <w:proofErr w:type="spellStart"/>
+      <w:r>
+        <w:rPr>
+          <w:rFonts w:ascii="Source Code Pro" w:hAnsi="Source Code Pro"/>
+          <w:color w:val="A9B7C6"/>
+        </w:rPr>
+        <w:t>fp</w:t>
+      </w:r>
+      <w:proofErr w:type="spellEnd"/>
+      <w:r>
+        <w:rPr>
+          <w:rFonts w:ascii="Source Code Pro" w:hAnsi="Source Code Pro"/>
+          <w:color w:val="CC7832"/>
+        </w:rPr>
+        <w:t xml:space="preserve">, </w:t>
+      </w:r>
+      <w:proofErr w:type="spellStart"/>
+      <w:r>
+        <w:rPr>
+          <w:rFonts w:ascii="Source Code Pro" w:hAnsi="Source Code Pro"/>
+          <w:color w:val="AA4926"/>
+        </w:rPr>
+        <w:t>delimiter</w:t>
+      </w:r>
+      <w:proofErr w:type="spellEnd"/>
+      <w:r>
+        <w:rPr>
+          <w:rFonts w:ascii="Source Code Pro" w:hAnsi="Source Code Pro"/>
+          <w:color w:val="A9B7C6"/>
+        </w:rPr>
+        <w:t>=</w:t>
+      </w:r>
+      <w:r>
+        <w:rPr>
+          <w:rFonts w:ascii="Source Code Pro" w:hAnsi="Source Code Pro"/>
+          <w:color w:val="6A8759"/>
+        </w:rPr>
+        <w:t>';'</w:t>
+      </w:r>
+      <w:r>
+        <w:rPr>
+          <w:rFonts w:ascii="Source Code Pro" w:hAnsi="Source Code Pro"/>
+          <w:color w:val="CC7832"/>
+        </w:rPr>
+        <w:t xml:space="preserve">, </w:t>
+      </w:r>
+      <w:proofErr w:type="spellStart"/>
+      <w:r>
+        <w:rPr>
+          <w:rFonts w:ascii="Source Code Pro" w:hAnsi="Source Code Pro"/>
+          <w:color w:val="AA4926"/>
+        </w:rPr>
+        <w:t>quotechar</w:t>
+      </w:r>
+      <w:proofErr w:type="spellEnd"/>
+      <w:r>
+        <w:rPr>
+          <w:rFonts w:ascii="Source Code Pro" w:hAnsi="Source Code Pro"/>
+          <w:color w:val="A9B7C6"/>
+        </w:rPr>
+        <w:t>=</w:t>
+      </w:r>
+      <w:r>
+        <w:rPr>
+          <w:rFonts w:ascii="Source Code Pro" w:hAnsi="Source Code Pro"/>
+          <w:color w:val="6A8759"/>
+        </w:rPr>
+        <w:t>'"'</w:t>
+      </w:r>
+      <w:r>
+        <w:rPr>
+          <w:rFonts w:ascii="Source Code Pro" w:hAnsi="Source Code Pro"/>
+          <w:color w:val="A9B7C6"/>
+        </w:rPr>
+        <w:t>)</w:t>
+      </w:r>
+      <w:r>
+        <w:rPr>
+          <w:rFonts w:ascii="Source Code Pro" w:hAnsi="Source Code Pro"/>
+          <w:color w:val="A9B7C6"/>
+        </w:rPr>
+        <w:br/>
+        <w:t xml:space="preserve">    </w:t>
+      </w:r>
+      <w:proofErr w:type="spellStart"/>
+      <w:r>
+        <w:rPr>
+          <w:rFonts w:ascii="Source Code Pro" w:hAnsi="Source Code Pro"/>
+          <w:color w:val="A9B7C6"/>
+        </w:rPr>
+        <w:t>data_read</w:t>
+      </w:r>
+      <w:proofErr w:type="spellEnd"/>
+      <w:r>
+        <w:rPr>
+          <w:rFonts w:ascii="Source Code Pro" w:hAnsi="Source Code Pro"/>
+          <w:color w:val="A9B7C6"/>
+        </w:rPr>
+        <w:t xml:space="preserve"> = [</w:t>
+      </w:r>
+      <w:proofErr w:type="spellStart"/>
+      <w:r>
+        <w:rPr>
+          <w:rFonts w:ascii="Source Code Pro" w:hAnsi="Source Code Pro"/>
+          <w:color w:val="A9B7C6"/>
+        </w:rPr>
+        <w:t>row</w:t>
+      </w:r>
+      <w:proofErr w:type="spellEnd"/>
+      <w:r>
+        <w:rPr>
+          <w:rFonts w:ascii="Source Code Pro" w:hAnsi="Source Code Pro"/>
+          <w:color w:val="A9B7C6"/>
+        </w:rPr>
+        <w:t xml:space="preserve"> </w:t>
+      </w:r>
+      <w:proofErr w:type="spellStart"/>
+      <w:r>
+        <w:rPr>
+          <w:rFonts w:ascii="Source Code Pro" w:hAnsi="Source Code Pro"/>
+          <w:color w:val="CC7832"/>
+        </w:rPr>
+        <w:t>for</w:t>
+      </w:r>
+      <w:proofErr w:type="spellEnd"/>
+      <w:r>
+        <w:rPr>
+          <w:rFonts w:ascii="Source Code Pro" w:hAnsi="Source Code Pro"/>
+          <w:color w:val="CC7832"/>
+        </w:rPr>
+        <w:t xml:space="preserve"> </w:t>
+      </w:r>
+      <w:proofErr w:type="spellStart"/>
+      <w:r>
+        <w:rPr>
+          <w:rFonts w:ascii="Source Code Pro" w:hAnsi="Source Code Pro"/>
+          <w:color w:val="A9B7C6"/>
+        </w:rPr>
+        <w:t>row</w:t>
+      </w:r>
+      <w:proofErr w:type="spellEnd"/>
+      <w:r>
+        <w:rPr>
+          <w:rFonts w:ascii="Source Code Pro" w:hAnsi="Source Code Pro"/>
+          <w:color w:val="A9B7C6"/>
+        </w:rPr>
+        <w:t xml:space="preserve"> </w:t>
+      </w:r>
+      <w:proofErr w:type="spellStart"/>
+      <w:r>
+        <w:rPr>
+          <w:rFonts w:ascii="Source Code Pro" w:hAnsi="Source Code Pro"/>
+          <w:color w:val="CC7832"/>
+        </w:rPr>
+        <w:t>in</w:t>
+      </w:r>
+      <w:proofErr w:type="spellEnd"/>
+      <w:r>
+        <w:rPr>
+          <w:rFonts w:ascii="Source Code Pro" w:hAnsi="Source Code Pro"/>
+          <w:color w:val="CC7832"/>
+        </w:rPr>
+        <w:t xml:space="preserve"> </w:t>
+      </w:r>
+      <w:proofErr w:type="spellStart"/>
+      <w:r>
+        <w:rPr>
+          <w:rFonts w:ascii="Source Code Pro" w:hAnsi="Source Code Pro"/>
+          <w:color w:val="A9B7C6"/>
+        </w:rPr>
+        <w:t>reader</w:t>
+      </w:r>
+      <w:proofErr w:type="spellEnd"/>
+      <w:r>
+        <w:rPr>
+          <w:rFonts w:ascii="Source Code Pro" w:hAnsi="Source Code Pro"/>
+          <w:color w:val="A9B7C6"/>
+        </w:rPr>
+        <w:t>]</w:t>
+      </w:r>
+      <w:r>
+        <w:rPr>
+          <w:rFonts w:ascii="Source Code Pro" w:hAnsi="Source Code Pro"/>
+          <w:color w:val="A9B7C6"/>
+        </w:rPr>
+        <w:br/>
+      </w:r>
+      <w:r>
+        <w:rPr>
+          <w:rFonts w:ascii="Source Code Pro" w:hAnsi="Source Code Pro"/>
+          <w:color w:val="A9B7C6"/>
+        </w:rPr>
+        <w:br/>
+      </w:r>
+      <w:r>
+        <w:rPr>
+          <w:rFonts w:ascii="Source Code Pro" w:hAnsi="Source Code Pro"/>
+          <w:color w:val="808080"/>
+        </w:rPr>
+        <w:t xml:space="preserve"># </w:t>
+      </w:r>
+      <w:r>
+        <w:rPr>
+          <w:color w:val="808080"/>
+        </w:rPr>
+        <w:t>Создаем</w:t>
+      </w:r>
+      <w:r>
+        <w:rPr>
+          <w:rFonts w:ascii="Source Code Pro" w:hAnsi="Source Code Pro"/>
+          <w:color w:val="808080"/>
+        </w:rPr>
+        <w:t xml:space="preserve"> </w:t>
+      </w:r>
+      <w:r>
+        <w:rPr>
+          <w:color w:val="808080"/>
+        </w:rPr>
+        <w:t>новое</w:t>
+      </w:r>
+      <w:r>
+        <w:rPr>
+          <w:rFonts w:ascii="Source Code Pro" w:hAnsi="Source Code Pro"/>
+          <w:color w:val="808080"/>
+        </w:rPr>
+        <w:t xml:space="preserve"> </w:t>
+      </w:r>
+      <w:r>
+        <w:rPr>
+          <w:color w:val="808080"/>
+        </w:rPr>
+        <w:t>множество</w:t>
+      </w:r>
+      <w:r>
+        <w:rPr>
+          <w:rFonts w:ascii="Source Code Pro" w:hAnsi="Source Code Pro"/>
+          <w:color w:val="808080"/>
+        </w:rPr>
+        <w:t xml:space="preserve"> </w:t>
+      </w:r>
+      <w:r>
+        <w:rPr>
+          <w:color w:val="808080"/>
+        </w:rPr>
+        <w:t>покупателей</w:t>
+      </w:r>
+      <w:r>
+        <w:rPr>
+          <w:rFonts w:ascii="Source Code Pro" w:hAnsi="Source Code Pro"/>
+          <w:color w:val="808080"/>
+        </w:rPr>
+        <w:t xml:space="preserve"> (</w:t>
+      </w:r>
+      <w:r>
+        <w:rPr>
+          <w:color w:val="808080"/>
+        </w:rPr>
+        <w:t>значения</w:t>
+      </w:r>
+      <w:r>
+        <w:rPr>
+          <w:rFonts w:ascii="Source Code Pro" w:hAnsi="Source Code Pro"/>
+          <w:color w:val="808080"/>
+        </w:rPr>
+        <w:t xml:space="preserve">  - </w:t>
+      </w:r>
+      <w:r>
+        <w:rPr>
+          <w:color w:val="808080"/>
+        </w:rPr>
+        <w:t>уникальны</w:t>
+      </w:r>
+      <w:r>
+        <w:rPr>
+          <w:rFonts w:ascii="Source Code Pro" w:hAnsi="Source Code Pro"/>
+          <w:color w:val="808080"/>
+        </w:rPr>
+        <w:t>)</w:t>
+      </w:r>
+      <w:r>
+        <w:rPr>
+          <w:rFonts w:ascii="Source Code Pro" w:hAnsi="Source Code Pro"/>
+          <w:color w:val="808080"/>
+        </w:rPr>
+        <w:br/>
+      </w:r>
+      <w:proofErr w:type="spellStart"/>
+      <w:r>
+        <w:rPr>
+          <w:rFonts w:ascii="Source Code Pro" w:hAnsi="Source Code Pro"/>
+          <w:color w:val="A9B7C6"/>
+        </w:rPr>
+        <w:t>Buyer</w:t>
+      </w:r>
+      <w:proofErr w:type="spellEnd"/>
+      <w:r>
+        <w:rPr>
+          <w:rFonts w:ascii="Source Code Pro" w:hAnsi="Source Code Pro"/>
+          <w:color w:val="A9B7C6"/>
+        </w:rPr>
+        <w:t xml:space="preserve"> = </w:t>
+      </w:r>
+      <w:proofErr w:type="spellStart"/>
+      <w:r>
+        <w:rPr>
+          <w:rFonts w:ascii="Source Code Pro" w:hAnsi="Source Code Pro"/>
+          <w:color w:val="8888C6"/>
+        </w:rPr>
+        <w:t>set</w:t>
+      </w:r>
+      <w:proofErr w:type="spellEnd"/>
+      <w:r>
+        <w:rPr>
+          <w:rFonts w:ascii="Source Code Pro" w:hAnsi="Source Code Pro"/>
+          <w:color w:val="A9B7C6"/>
+        </w:rPr>
+        <w:t>()</w:t>
+      </w:r>
+      <w:r>
+        <w:rPr>
+          <w:rFonts w:ascii="Source Code Pro" w:hAnsi="Source Code Pro"/>
+          <w:color w:val="A9B7C6"/>
+        </w:rPr>
+        <w:br/>
+      </w:r>
+      <w:proofErr w:type="spellStart"/>
+      <w:r>
+        <w:rPr>
+          <w:rFonts w:ascii="Source Code Pro" w:hAnsi="Source Code Pro"/>
+          <w:color w:val="CC7832"/>
+        </w:rPr>
+        <w:t>for</w:t>
+      </w:r>
+      <w:proofErr w:type="spellEnd"/>
+      <w:r>
+        <w:rPr>
+          <w:rFonts w:ascii="Source Code Pro" w:hAnsi="Source Code Pro"/>
+          <w:color w:val="CC7832"/>
+        </w:rPr>
+        <w:t xml:space="preserve"> </w:t>
+      </w:r>
+      <w:r>
+        <w:rPr>
+          <w:rFonts w:ascii="Source Code Pro" w:hAnsi="Source Code Pro"/>
+          <w:color w:val="A9B7C6"/>
+        </w:rPr>
+        <w:t xml:space="preserve">i </w:t>
+      </w:r>
+      <w:proofErr w:type="spellStart"/>
+      <w:r>
+        <w:rPr>
+          <w:rFonts w:ascii="Source Code Pro" w:hAnsi="Source Code Pro"/>
+          <w:color w:val="CC7832"/>
+        </w:rPr>
+        <w:t>in</w:t>
+      </w:r>
+      <w:proofErr w:type="spellEnd"/>
+      <w:r>
+        <w:rPr>
+          <w:rFonts w:ascii="Source Code Pro" w:hAnsi="Source Code Pro"/>
+          <w:color w:val="CC7832"/>
+        </w:rPr>
+        <w:t xml:space="preserve"> </w:t>
+      </w:r>
+      <w:proofErr w:type="spellStart"/>
+      <w:r>
+        <w:rPr>
+          <w:rFonts w:ascii="Source Code Pro" w:hAnsi="Source Code Pro"/>
+          <w:color w:val="A9B7C6"/>
+        </w:rPr>
+        <w:t>data_read</w:t>
+      </w:r>
+      <w:proofErr w:type="spellEnd"/>
+      <w:r>
+        <w:rPr>
+          <w:rFonts w:ascii="Source Code Pro" w:hAnsi="Source Code Pro"/>
+          <w:color w:val="A9B7C6"/>
+        </w:rPr>
+        <w:t>:</w:t>
+      </w:r>
+      <w:proofErr w:type="gramEnd"/>
+      <w:r>
+        <w:rPr>
+          <w:rFonts w:ascii="Source Code Pro" w:hAnsi="Source Code Pro"/>
+          <w:color w:val="A9B7C6"/>
+        </w:rPr>
+        <w:t xml:space="preserve"> </w:t>
+      </w:r>
+      <w:proofErr w:type="spellStart"/>
+      <w:r>
+        <w:rPr>
+          <w:rFonts w:ascii="Source Code Pro" w:hAnsi="Source Code Pro"/>
+          <w:color w:val="A9B7C6"/>
+        </w:rPr>
+        <w:t>Buyer.add</w:t>
+      </w:r>
+      <w:proofErr w:type="spellEnd"/>
+      <w:r>
+        <w:rPr>
+          <w:rFonts w:ascii="Source Code Pro" w:hAnsi="Source Code Pro"/>
+          <w:color w:val="A9B7C6"/>
+        </w:rPr>
+        <w:t>(i[</w:t>
+      </w:r>
+      <w:r>
+        <w:rPr>
+          <w:rFonts w:ascii="Source Code Pro" w:hAnsi="Source Code Pro"/>
+          <w:color w:val="6897BB"/>
+        </w:rPr>
+        <w:t>0</w:t>
+      </w:r>
+      <w:r>
+        <w:rPr>
+          <w:rFonts w:ascii="Source Code Pro" w:hAnsi="Source Code Pro"/>
+          <w:color w:val="A9B7C6"/>
+        </w:rPr>
+        <w:t>])</w:t>
+      </w:r>
+      <w:r>
+        <w:rPr>
+          <w:rFonts w:ascii="Source Code Pro" w:hAnsi="Source Code Pro"/>
+          <w:color w:val="A9B7C6"/>
+        </w:rPr>
+        <w:br/>
+      </w:r>
+      <w:proofErr w:type="spellStart"/>
+      <w:r>
+        <w:rPr>
+          <w:rFonts w:ascii="Source Code Pro" w:hAnsi="Source Code Pro"/>
+          <w:color w:val="A9B7C6"/>
+        </w:rPr>
+        <w:t>Buyer</w:t>
+      </w:r>
+      <w:proofErr w:type="spellEnd"/>
+      <w:r>
+        <w:rPr>
+          <w:rFonts w:ascii="Source Code Pro" w:hAnsi="Source Code Pro"/>
+          <w:color w:val="A9B7C6"/>
+        </w:rPr>
+        <w:t xml:space="preserve"> = </w:t>
+      </w:r>
+      <w:proofErr w:type="spellStart"/>
+      <w:r>
+        <w:rPr>
+          <w:rFonts w:ascii="Source Code Pro" w:hAnsi="Source Code Pro"/>
+          <w:color w:val="8888C6"/>
+        </w:rPr>
+        <w:t>sorted</w:t>
+      </w:r>
+      <w:proofErr w:type="spellEnd"/>
+      <w:r>
+        <w:rPr>
+          <w:rFonts w:ascii="Source Code Pro" w:hAnsi="Source Code Pro"/>
+          <w:color w:val="A9B7C6"/>
+        </w:rPr>
+        <w:t>(</w:t>
+      </w:r>
+      <w:proofErr w:type="spellStart"/>
+      <w:r>
+        <w:rPr>
+          <w:rFonts w:ascii="Source Code Pro" w:hAnsi="Source Code Pro"/>
+          <w:color w:val="8888C6"/>
+        </w:rPr>
+        <w:t>list</w:t>
+      </w:r>
+      <w:proofErr w:type="spellEnd"/>
+      <w:r>
+        <w:rPr>
+          <w:rFonts w:ascii="Source Code Pro" w:hAnsi="Source Code Pro"/>
+          <w:color w:val="A9B7C6"/>
+        </w:rPr>
+        <w:t>(</w:t>
+      </w:r>
+      <w:proofErr w:type="spellStart"/>
+      <w:r>
+        <w:rPr>
+          <w:rFonts w:ascii="Source Code Pro" w:hAnsi="Source Code Pro"/>
+          <w:color w:val="A9B7C6"/>
+        </w:rPr>
+        <w:t>Buyer</w:t>
+      </w:r>
+      <w:proofErr w:type="spellEnd"/>
+      <w:r>
+        <w:rPr>
+          <w:rFonts w:ascii="Source Code Pro" w:hAnsi="Source Code Pro"/>
+          <w:color w:val="A9B7C6"/>
+        </w:rPr>
+        <w:t xml:space="preserve">)) </w:t>
+      </w:r>
+      <w:r>
+        <w:rPr>
+          <w:rFonts w:ascii="Source Code Pro" w:hAnsi="Source Code Pro"/>
+          <w:color w:val="808080"/>
+        </w:rPr>
+        <w:t xml:space="preserve"># </w:t>
+      </w:r>
+      <w:r>
+        <w:rPr>
+          <w:color w:val="808080"/>
+        </w:rPr>
+        <w:t>сортируем</w:t>
+      </w:r>
+      <w:r>
+        <w:rPr>
+          <w:rFonts w:ascii="Source Code Pro" w:hAnsi="Source Code Pro"/>
+          <w:color w:val="808080"/>
+        </w:rPr>
+        <w:t xml:space="preserve"> </w:t>
+      </w:r>
+      <w:r>
+        <w:rPr>
+          <w:color w:val="808080"/>
+        </w:rPr>
+        <w:t>список</w:t>
+      </w:r>
+      <w:r>
+        <w:rPr>
+          <w:rFonts w:ascii="Source Code Pro" w:hAnsi="Source Code Pro"/>
+          <w:color w:val="808080"/>
+        </w:rPr>
+        <w:t xml:space="preserve"> </w:t>
+      </w:r>
+      <w:r>
+        <w:rPr>
+          <w:color w:val="808080"/>
+        </w:rPr>
+        <w:t>покупателей</w:t>
+      </w:r>
+      <w:r>
+        <w:rPr>
+          <w:rFonts w:ascii="Source Code Pro" w:hAnsi="Source Code Pro"/>
+          <w:color w:val="808080"/>
+        </w:rPr>
+        <w:t xml:space="preserve"> </w:t>
+      </w:r>
+      <w:r>
+        <w:rPr>
+          <w:color w:val="808080"/>
+        </w:rPr>
+        <w:t>по</w:t>
+      </w:r>
+      <w:r>
+        <w:rPr>
+          <w:rFonts w:ascii="Source Code Pro" w:hAnsi="Source Code Pro"/>
+          <w:color w:val="808080"/>
+        </w:rPr>
+        <w:t xml:space="preserve"> </w:t>
+      </w:r>
+      <w:r>
+        <w:rPr>
+          <w:color w:val="808080"/>
+        </w:rPr>
+        <w:t>алфавиту</w:t>
+      </w:r>
+      <w:proofErr w:type="gramStart"/>
+      <w:r>
+        <w:rPr>
+          <w:rFonts w:ascii="Source Code Pro" w:hAnsi="Source Code Pro"/>
+          <w:color w:val="808080"/>
+        </w:rPr>
+        <w:br/>
+      </w:r>
+      <w:r>
+        <w:rPr>
+          <w:rFonts w:ascii="Source Code Pro" w:hAnsi="Source Code Pro"/>
+          <w:color w:val="808080"/>
+        </w:rPr>
+        <w:br/>
+        <w:t xml:space="preserve"># </w:t>
+      </w:r>
+      <w:r>
+        <w:rPr>
+          <w:color w:val="808080"/>
+        </w:rPr>
+        <w:t>В</w:t>
+      </w:r>
+      <w:proofErr w:type="gramEnd"/>
+      <w:r>
+        <w:rPr>
+          <w:color w:val="808080"/>
+        </w:rPr>
+        <w:t>ыводим</w:t>
+      </w:r>
+      <w:r>
+        <w:rPr>
+          <w:rFonts w:ascii="Source Code Pro" w:hAnsi="Source Code Pro"/>
+          <w:color w:val="808080"/>
+        </w:rPr>
+        <w:t xml:space="preserve"> </w:t>
+      </w:r>
+      <w:r>
+        <w:rPr>
+          <w:color w:val="808080"/>
+        </w:rPr>
+        <w:t>список</w:t>
+      </w:r>
+      <w:r>
+        <w:rPr>
+          <w:rFonts w:ascii="Source Code Pro" w:hAnsi="Source Code Pro"/>
+          <w:color w:val="808080"/>
+        </w:rPr>
+        <w:t xml:space="preserve"> </w:t>
+      </w:r>
+      <w:r>
+        <w:rPr>
+          <w:color w:val="808080"/>
+        </w:rPr>
+        <w:t>покупателей</w:t>
+      </w:r>
+      <w:r>
+        <w:rPr>
+          <w:rFonts w:ascii="Source Code Pro" w:hAnsi="Source Code Pro"/>
+          <w:color w:val="808080"/>
+        </w:rPr>
+        <w:t xml:space="preserve"> </w:t>
+      </w:r>
+      <w:r>
+        <w:rPr>
+          <w:color w:val="808080"/>
+        </w:rPr>
+        <w:t>и</w:t>
+      </w:r>
+      <w:r>
+        <w:rPr>
+          <w:rFonts w:ascii="Source Code Pro" w:hAnsi="Source Code Pro"/>
+          <w:color w:val="808080"/>
+        </w:rPr>
+        <w:t xml:space="preserve"> </w:t>
+      </w:r>
+      <w:proofErr w:type="spellStart"/>
+      <w:r>
+        <w:rPr>
+          <w:color w:val="808080"/>
+        </w:rPr>
+        <w:t>купленны</w:t>
+      </w:r>
+      <w:proofErr w:type="spellEnd"/>
+      <w:r>
+        <w:rPr>
+          <w:rFonts w:ascii="Source Code Pro" w:hAnsi="Source Code Pro"/>
+          <w:color w:val="808080"/>
+        </w:rPr>
+        <w:t xml:space="preserve"> </w:t>
+      </w:r>
+      <w:r>
+        <w:rPr>
+          <w:color w:val="808080"/>
+        </w:rPr>
+        <w:t>х</w:t>
+      </w:r>
+      <w:r>
+        <w:rPr>
+          <w:rFonts w:ascii="Source Code Pro" w:hAnsi="Source Code Pro"/>
+          <w:color w:val="808080"/>
+        </w:rPr>
+        <w:t xml:space="preserve"> </w:t>
+      </w:r>
+      <w:r>
+        <w:rPr>
+          <w:color w:val="808080"/>
+        </w:rPr>
+        <w:t>ими</w:t>
+      </w:r>
+      <w:r>
+        <w:rPr>
+          <w:rFonts w:ascii="Source Code Pro" w:hAnsi="Source Code Pro"/>
+          <w:color w:val="808080"/>
+        </w:rPr>
+        <w:t xml:space="preserve"> </w:t>
+      </w:r>
+      <w:proofErr w:type="spellStart"/>
+      <w:r>
+        <w:rPr>
+          <w:color w:val="808080"/>
+        </w:rPr>
+        <w:t>продукутов</w:t>
+      </w:r>
+      <w:proofErr w:type="spellEnd"/>
+      <w:r>
+        <w:rPr>
+          <w:rFonts w:ascii="Source Code Pro" w:hAnsi="Source Code Pro"/>
+          <w:color w:val="808080"/>
+        </w:rPr>
+        <w:br/>
+      </w:r>
+      <w:proofErr w:type="spellStart"/>
+      <w:r>
+        <w:rPr>
+          <w:rFonts w:ascii="Source Code Pro" w:hAnsi="Source Code Pro"/>
+          <w:color w:val="8888C6"/>
+        </w:rPr>
+        <w:t>print</w:t>
+      </w:r>
+      <w:proofErr w:type="spellEnd"/>
+      <w:r>
+        <w:rPr>
+          <w:rFonts w:ascii="Source Code Pro" w:hAnsi="Source Code Pro"/>
+          <w:color w:val="A9B7C6"/>
+        </w:rPr>
+        <w:t>(</w:t>
+      </w:r>
+      <w:r>
+        <w:rPr>
+          <w:rFonts w:ascii="Source Code Pro" w:hAnsi="Source Code Pro"/>
+          <w:color w:val="6A8759"/>
+        </w:rPr>
+        <w:t>"*"</w:t>
+      </w:r>
+      <w:r>
+        <w:rPr>
+          <w:rFonts w:ascii="Source Code Pro" w:hAnsi="Source Code Pro"/>
+          <w:color w:val="A9B7C6"/>
+        </w:rPr>
+        <w:t>*</w:t>
+      </w:r>
+      <w:r>
+        <w:rPr>
+          <w:rFonts w:ascii="Source Code Pro" w:hAnsi="Source Code Pro"/>
+          <w:color w:val="6897BB"/>
+        </w:rPr>
+        <w:t>40</w:t>
+      </w:r>
+      <w:r>
+        <w:rPr>
+          <w:rFonts w:ascii="Source Code Pro" w:hAnsi="Source Code Pro"/>
+          <w:color w:val="A9B7C6"/>
+        </w:rPr>
+        <w:t>)</w:t>
+      </w:r>
+      <w:r>
+        <w:rPr>
+          <w:rFonts w:ascii="Source Code Pro" w:hAnsi="Source Code Pro"/>
+          <w:color w:val="A9B7C6"/>
+        </w:rPr>
+        <w:br/>
+      </w:r>
+      <w:proofErr w:type="spellStart"/>
+      <w:r>
+        <w:rPr>
+          <w:rFonts w:ascii="Source Code Pro" w:hAnsi="Source Code Pro"/>
+          <w:color w:val="CC7832"/>
+        </w:rPr>
+        <w:t>for</w:t>
+      </w:r>
+      <w:proofErr w:type="spellEnd"/>
+      <w:r>
+        <w:rPr>
+          <w:rFonts w:ascii="Source Code Pro" w:hAnsi="Source Code Pro"/>
+          <w:color w:val="CC7832"/>
+        </w:rPr>
+        <w:t xml:space="preserve"> </w:t>
+      </w:r>
+      <w:proofErr w:type="spellStart"/>
+      <w:r>
+        <w:rPr>
+          <w:rFonts w:ascii="Source Code Pro" w:hAnsi="Source Code Pro"/>
+          <w:color w:val="A9B7C6"/>
+        </w:rPr>
+        <w:t>BuyerMame</w:t>
+      </w:r>
+      <w:proofErr w:type="spellEnd"/>
+      <w:r>
+        <w:rPr>
+          <w:rFonts w:ascii="Source Code Pro" w:hAnsi="Source Code Pro"/>
+          <w:color w:val="A9B7C6"/>
+        </w:rPr>
+        <w:t xml:space="preserve"> </w:t>
+      </w:r>
+      <w:proofErr w:type="spellStart"/>
+      <w:r>
+        <w:rPr>
+          <w:rFonts w:ascii="Source Code Pro" w:hAnsi="Source Code Pro"/>
+          <w:color w:val="CC7832"/>
+        </w:rPr>
+        <w:t>in</w:t>
+      </w:r>
+      <w:proofErr w:type="spellEnd"/>
+      <w:r>
+        <w:rPr>
+          <w:rFonts w:ascii="Source Code Pro" w:hAnsi="Source Code Pro"/>
+          <w:color w:val="CC7832"/>
+        </w:rPr>
+        <w:t xml:space="preserve"> </w:t>
+      </w:r>
+      <w:proofErr w:type="spellStart"/>
+      <w:r>
+        <w:rPr>
+          <w:rFonts w:ascii="Source Code Pro" w:hAnsi="Source Code Pro"/>
+          <w:color w:val="A9B7C6"/>
+        </w:rPr>
+        <w:t>Buyer</w:t>
+      </w:r>
+      <w:proofErr w:type="spellEnd"/>
+      <w:r>
+        <w:rPr>
+          <w:rFonts w:ascii="Source Code Pro" w:hAnsi="Source Code Pro"/>
+          <w:color w:val="A9B7C6"/>
+        </w:rPr>
+        <w:t>:</w:t>
+      </w:r>
+      <w:r>
+        <w:rPr>
+          <w:rFonts w:ascii="Source Code Pro" w:hAnsi="Source Code Pro"/>
+          <w:color w:val="A9B7C6"/>
+        </w:rPr>
+        <w:br/>
+        <w:t xml:space="preserve">    </w:t>
+      </w:r>
+      <w:proofErr w:type="spellStart"/>
+      <w:r>
+        <w:rPr>
+          <w:rFonts w:ascii="Source Code Pro" w:hAnsi="Source Code Pro"/>
+          <w:color w:val="8888C6"/>
+        </w:rPr>
+        <w:t>print</w:t>
+      </w:r>
+      <w:proofErr w:type="spellEnd"/>
+      <w:r>
+        <w:rPr>
+          <w:rFonts w:ascii="Source Code Pro" w:hAnsi="Source Code Pro"/>
+          <w:color w:val="A9B7C6"/>
+        </w:rPr>
+        <w:t>(</w:t>
+      </w:r>
+      <w:r>
+        <w:rPr>
+          <w:rFonts w:ascii="Source Code Pro" w:hAnsi="Source Code Pro"/>
+          <w:color w:val="6A8759"/>
+        </w:rPr>
+        <w:t>"</w:t>
+      </w:r>
+      <w:r>
+        <w:rPr>
+          <w:rFonts w:ascii="Source Code Pro" w:hAnsi="Source Code Pro"/>
+          <w:color w:val="CC7832"/>
+        </w:rPr>
+        <w:t>\</w:t>
+      </w:r>
+      <w:proofErr w:type="spellStart"/>
+      <w:r>
+        <w:rPr>
+          <w:rFonts w:ascii="Source Code Pro" w:hAnsi="Source Code Pro"/>
+          <w:color w:val="CC7832"/>
+        </w:rPr>
+        <w:t>t</w:t>
+      </w:r>
+      <w:r>
+        <w:rPr>
+          <w:color w:val="6A8759"/>
+        </w:rPr>
+        <w:t>Покупатель</w:t>
+      </w:r>
+      <w:proofErr w:type="spellEnd"/>
+      <w:r>
+        <w:rPr>
+          <w:rFonts w:ascii="Source Code Pro" w:hAnsi="Source Code Pro"/>
+          <w:color w:val="6A8759"/>
+        </w:rPr>
+        <w:t>:</w:t>
+      </w:r>
+      <w:proofErr w:type="gramStart"/>
+      <w:r>
+        <w:rPr>
+          <w:rFonts w:ascii="Source Code Pro" w:hAnsi="Source Code Pro"/>
+          <w:color w:val="6A8759"/>
+        </w:rPr>
+        <w:t>"</w:t>
+      </w:r>
+      <w:r>
+        <w:rPr>
+          <w:rFonts w:ascii="Source Code Pro" w:hAnsi="Source Code Pro"/>
+          <w:color w:val="CC7832"/>
+        </w:rPr>
+        <w:t>,</w:t>
+      </w:r>
+      <w:proofErr w:type="spellStart"/>
+      <w:r>
+        <w:rPr>
+          <w:rFonts w:ascii="Source Code Pro" w:hAnsi="Source Code Pro"/>
+          <w:color w:val="A9B7C6"/>
+        </w:rPr>
+        <w:t>BuyerMame</w:t>
+      </w:r>
+      <w:proofErr w:type="spellEnd"/>
+      <w:r>
+        <w:rPr>
+          <w:rFonts w:ascii="Source Code Pro" w:hAnsi="Source Code Pro"/>
+          <w:color w:val="A9B7C6"/>
+        </w:rPr>
+        <w:t>)</w:t>
+      </w:r>
+      <w:r>
+        <w:rPr>
+          <w:rFonts w:ascii="Source Code Pro" w:hAnsi="Source Code Pro"/>
+          <w:color w:val="A9B7C6"/>
+        </w:rPr>
+        <w:br/>
+        <w:t xml:space="preserve">    </w:t>
+      </w:r>
+      <w:proofErr w:type="spellStart"/>
+      <w:r>
+        <w:rPr>
+          <w:rFonts w:ascii="Source Code Pro" w:hAnsi="Source Code Pro"/>
+          <w:color w:val="A9B7C6"/>
+        </w:rPr>
+        <w:t>GoodsArr</w:t>
+      </w:r>
+      <w:proofErr w:type="spellEnd"/>
+      <w:r>
+        <w:rPr>
+          <w:rFonts w:ascii="Source Code Pro" w:hAnsi="Source Code Pro"/>
+          <w:color w:val="A9B7C6"/>
+        </w:rPr>
+        <w:t xml:space="preserve"> = {} </w:t>
+      </w:r>
+      <w:r>
+        <w:rPr>
+          <w:rFonts w:ascii="Source Code Pro" w:hAnsi="Source Code Pro"/>
+          <w:color w:val="808080"/>
+        </w:rPr>
+        <w:t xml:space="preserve"># </w:t>
+      </w:r>
+      <w:r>
+        <w:rPr>
+          <w:color w:val="808080"/>
+        </w:rPr>
+        <w:t>Создаем</w:t>
+      </w:r>
+      <w:r>
+        <w:rPr>
+          <w:rFonts w:ascii="Source Code Pro" w:hAnsi="Source Code Pro"/>
+          <w:color w:val="808080"/>
+        </w:rPr>
+        <w:t xml:space="preserve"> </w:t>
+      </w:r>
+      <w:r>
+        <w:rPr>
+          <w:color w:val="808080"/>
+        </w:rPr>
+        <w:t>список</w:t>
+      </w:r>
+      <w:r>
+        <w:rPr>
+          <w:rFonts w:ascii="Source Code Pro" w:hAnsi="Source Code Pro"/>
+          <w:color w:val="808080"/>
+        </w:rPr>
+        <w:t xml:space="preserve"> </w:t>
+      </w:r>
+      <w:r>
+        <w:rPr>
+          <w:color w:val="808080"/>
+        </w:rPr>
+        <w:t>продуктов</w:t>
+      </w:r>
+      <w:r>
+        <w:rPr>
+          <w:rFonts w:ascii="Source Code Pro" w:hAnsi="Source Code Pro"/>
+          <w:color w:val="808080"/>
+        </w:rPr>
+        <w:br/>
+        <w:t xml:space="preserve">    </w:t>
+      </w:r>
+      <w:proofErr w:type="spellStart"/>
+      <w:r>
+        <w:rPr>
+          <w:rFonts w:ascii="Source Code Pro" w:hAnsi="Source Code Pro"/>
+          <w:color w:val="CC7832"/>
+        </w:rPr>
+        <w:t>for</w:t>
+      </w:r>
+      <w:proofErr w:type="spellEnd"/>
+      <w:r>
+        <w:rPr>
+          <w:rFonts w:ascii="Source Code Pro" w:hAnsi="Source Code Pro"/>
+          <w:color w:val="CC7832"/>
+        </w:rPr>
+        <w:t xml:space="preserve"> </w:t>
+      </w:r>
+      <w:proofErr w:type="spellStart"/>
+      <w:r>
+        <w:rPr>
+          <w:rFonts w:ascii="Source Code Pro" w:hAnsi="Source Code Pro"/>
+          <w:color w:val="A9B7C6"/>
+        </w:rPr>
+        <w:t>Purchase</w:t>
+      </w:r>
+      <w:proofErr w:type="spellEnd"/>
+      <w:r>
+        <w:rPr>
+          <w:rFonts w:ascii="Source Code Pro" w:hAnsi="Source Code Pro"/>
+          <w:color w:val="A9B7C6"/>
+        </w:rPr>
+        <w:t xml:space="preserve"> </w:t>
+      </w:r>
+      <w:proofErr w:type="spellStart"/>
+      <w:r>
+        <w:rPr>
+          <w:rFonts w:ascii="Source Code Pro" w:hAnsi="Source Code Pro"/>
+          <w:color w:val="CC7832"/>
+        </w:rPr>
+        <w:t>in</w:t>
+      </w:r>
+      <w:proofErr w:type="spellEnd"/>
+      <w:r>
+        <w:rPr>
+          <w:rFonts w:ascii="Source Code Pro" w:hAnsi="Source Code Pro"/>
+          <w:color w:val="CC7832"/>
+        </w:rPr>
+        <w:t xml:space="preserve"> </w:t>
+      </w:r>
+      <w:proofErr w:type="spellStart"/>
+      <w:r>
+        <w:rPr>
+          <w:rFonts w:ascii="Source Code Pro" w:hAnsi="Source Code Pro"/>
+          <w:color w:val="A9B7C6"/>
+        </w:rPr>
+        <w:t>data_read</w:t>
+      </w:r>
+      <w:proofErr w:type="spellEnd"/>
+      <w:r>
+        <w:rPr>
+          <w:rFonts w:ascii="Source Code Pro" w:hAnsi="Source Code Pro"/>
+          <w:color w:val="A9B7C6"/>
+        </w:rPr>
+        <w:t>:</w:t>
+      </w:r>
+      <w:r>
+        <w:rPr>
+          <w:rFonts w:ascii="Source Code Pro" w:hAnsi="Source Code Pro"/>
+          <w:color w:val="A9B7C6"/>
+        </w:rPr>
+        <w:br/>
+        <w:t xml:space="preserve">        </w:t>
+      </w:r>
+      <w:proofErr w:type="spellStart"/>
+      <w:r>
+        <w:rPr>
+          <w:rFonts w:ascii="Source Code Pro" w:hAnsi="Source Code Pro"/>
+          <w:color w:val="CC7832"/>
+        </w:rPr>
+        <w:t>if</w:t>
+      </w:r>
+      <w:proofErr w:type="spellEnd"/>
+      <w:r>
+        <w:rPr>
+          <w:rFonts w:ascii="Source Code Pro" w:hAnsi="Source Code Pro"/>
+          <w:color w:val="CC7832"/>
+        </w:rPr>
+        <w:t xml:space="preserve"> </w:t>
+      </w:r>
+      <w:proofErr w:type="spellStart"/>
+      <w:r>
+        <w:rPr>
+          <w:rFonts w:ascii="Source Code Pro" w:hAnsi="Source Code Pro"/>
+          <w:color w:val="A9B7C6"/>
+        </w:rPr>
+        <w:t>Purchase</w:t>
+      </w:r>
+      <w:proofErr w:type="spellEnd"/>
+      <w:r>
+        <w:rPr>
+          <w:rFonts w:ascii="Source Code Pro" w:hAnsi="Source Code Pro"/>
+          <w:color w:val="A9B7C6"/>
+        </w:rPr>
+        <w:t>[</w:t>
+      </w:r>
+      <w:r>
+        <w:rPr>
+          <w:rFonts w:ascii="Source Code Pro" w:hAnsi="Source Code Pro"/>
+          <w:color w:val="6897BB"/>
+        </w:rPr>
+        <w:t>0</w:t>
+      </w:r>
+      <w:r>
+        <w:rPr>
+          <w:rFonts w:ascii="Source Code Pro" w:hAnsi="Source Code Pro"/>
+          <w:color w:val="A9B7C6"/>
+        </w:rPr>
+        <w:t xml:space="preserve">] == </w:t>
+      </w:r>
+      <w:proofErr w:type="spellStart"/>
+      <w:r>
+        <w:rPr>
+          <w:rFonts w:ascii="Source Code Pro" w:hAnsi="Source Code Pro"/>
+          <w:color w:val="A9B7C6"/>
+        </w:rPr>
+        <w:t>BuyerMame</w:t>
+      </w:r>
+      <w:proofErr w:type="spellEnd"/>
+      <w:r>
+        <w:rPr>
+          <w:rFonts w:ascii="Source Code Pro" w:hAnsi="Source Code Pro"/>
+          <w:color w:val="A9B7C6"/>
+        </w:rPr>
+        <w:t>:</w:t>
+      </w:r>
+      <w:proofErr w:type="gramEnd"/>
+      <w:r>
+        <w:rPr>
+          <w:rFonts w:ascii="Source Code Pro" w:hAnsi="Source Code Pro"/>
+          <w:color w:val="A9B7C6"/>
+        </w:rPr>
+        <w:br/>
+        <w:t xml:space="preserve">            </w:t>
+      </w:r>
+      <w:proofErr w:type="spellStart"/>
+      <w:r>
+        <w:rPr>
+          <w:rFonts w:ascii="Source Code Pro" w:hAnsi="Source Code Pro"/>
+          <w:color w:val="A9B7C6"/>
+        </w:rPr>
+        <w:t>Goods</w:t>
+      </w:r>
+      <w:proofErr w:type="spellEnd"/>
+      <w:r>
+        <w:rPr>
+          <w:rFonts w:ascii="Source Code Pro" w:hAnsi="Source Code Pro"/>
+          <w:color w:val="A9B7C6"/>
+        </w:rPr>
+        <w:t xml:space="preserve"> = </w:t>
+      </w:r>
+      <w:proofErr w:type="spellStart"/>
+      <w:r>
+        <w:rPr>
+          <w:rFonts w:ascii="Source Code Pro" w:hAnsi="Source Code Pro"/>
+          <w:color w:val="A9B7C6"/>
+        </w:rPr>
+        <w:t>Purchase</w:t>
+      </w:r>
+      <w:proofErr w:type="spellEnd"/>
+      <w:r>
+        <w:rPr>
+          <w:rFonts w:ascii="Source Code Pro" w:hAnsi="Source Code Pro"/>
+          <w:color w:val="A9B7C6"/>
+        </w:rPr>
+        <w:t>[</w:t>
+      </w:r>
+      <w:r>
+        <w:rPr>
+          <w:rFonts w:ascii="Source Code Pro" w:hAnsi="Source Code Pro"/>
+          <w:color w:val="6897BB"/>
+        </w:rPr>
+        <w:t>1</w:t>
+      </w:r>
+      <w:r>
+        <w:rPr>
+          <w:rFonts w:ascii="Source Code Pro" w:hAnsi="Source Code Pro"/>
+          <w:color w:val="A9B7C6"/>
+        </w:rPr>
+        <w:t>]</w:t>
+      </w:r>
+      <w:r>
+        <w:rPr>
+          <w:rFonts w:ascii="Source Code Pro" w:hAnsi="Source Code Pro"/>
+          <w:color w:val="A9B7C6"/>
+        </w:rPr>
+        <w:br/>
+        <w:t xml:space="preserve">            </w:t>
+      </w:r>
+      <w:proofErr w:type="spellStart"/>
+      <w:r>
+        <w:rPr>
+          <w:rFonts w:ascii="Source Code Pro" w:hAnsi="Source Code Pro"/>
+          <w:color w:val="A9B7C6"/>
+        </w:rPr>
+        <w:t>GoodsNumber</w:t>
+      </w:r>
+      <w:proofErr w:type="spellEnd"/>
+      <w:r>
+        <w:rPr>
+          <w:rFonts w:ascii="Source Code Pro" w:hAnsi="Source Code Pro"/>
+          <w:color w:val="A9B7C6"/>
+        </w:rPr>
+        <w:t xml:space="preserve"> = </w:t>
+      </w:r>
+      <w:proofErr w:type="spellStart"/>
+      <w:r>
+        <w:rPr>
+          <w:rFonts w:ascii="Source Code Pro" w:hAnsi="Source Code Pro"/>
+          <w:color w:val="8888C6"/>
+        </w:rPr>
+        <w:t>int</w:t>
+      </w:r>
+      <w:proofErr w:type="spellEnd"/>
+      <w:r>
+        <w:rPr>
+          <w:rFonts w:ascii="Source Code Pro" w:hAnsi="Source Code Pro"/>
+          <w:color w:val="A9B7C6"/>
+        </w:rPr>
+        <w:t>(</w:t>
+      </w:r>
+      <w:proofErr w:type="spellStart"/>
+      <w:r>
+        <w:rPr>
+          <w:rFonts w:ascii="Source Code Pro" w:hAnsi="Source Code Pro"/>
+          <w:color w:val="A9B7C6"/>
+        </w:rPr>
+        <w:t>Purchase</w:t>
+      </w:r>
+      <w:proofErr w:type="spellEnd"/>
+      <w:r>
+        <w:rPr>
+          <w:rFonts w:ascii="Source Code Pro" w:hAnsi="Source Code Pro"/>
+          <w:color w:val="A9B7C6"/>
+        </w:rPr>
+        <w:t>[</w:t>
+      </w:r>
+      <w:r>
+        <w:rPr>
+          <w:rFonts w:ascii="Source Code Pro" w:hAnsi="Source Code Pro"/>
+          <w:color w:val="6897BB"/>
+        </w:rPr>
+        <w:t>2</w:t>
+      </w:r>
+      <w:r>
+        <w:rPr>
+          <w:rFonts w:ascii="Source Code Pro" w:hAnsi="Source Code Pro"/>
+          <w:color w:val="A9B7C6"/>
+        </w:rPr>
+        <w:t>])</w:t>
+      </w:r>
+      <w:r>
+        <w:rPr>
+          <w:rFonts w:ascii="Source Code Pro" w:hAnsi="Source Code Pro"/>
+          <w:color w:val="A9B7C6"/>
+        </w:rPr>
+        <w:br/>
+        <w:t xml:space="preserve">            </w:t>
+      </w:r>
+      <w:r>
+        <w:rPr>
+          <w:rFonts w:ascii="Source Code Pro" w:hAnsi="Source Code Pro"/>
+          <w:color w:val="808080"/>
+        </w:rPr>
+        <w:t xml:space="preserve"># </w:t>
+      </w:r>
+      <w:r>
+        <w:rPr>
+          <w:color w:val="808080"/>
+        </w:rPr>
+        <w:t>Заполняем</w:t>
+      </w:r>
+      <w:r>
+        <w:rPr>
+          <w:rFonts w:ascii="Source Code Pro" w:hAnsi="Source Code Pro"/>
+          <w:color w:val="808080"/>
+        </w:rPr>
+        <w:t xml:space="preserve"> </w:t>
+      </w:r>
+      <w:r>
+        <w:rPr>
+          <w:color w:val="808080"/>
+        </w:rPr>
+        <w:t>список</w:t>
+      </w:r>
+      <w:r>
+        <w:rPr>
+          <w:rFonts w:ascii="Source Code Pro" w:hAnsi="Source Code Pro"/>
+          <w:color w:val="808080"/>
+        </w:rPr>
+        <w:br/>
+        <w:t xml:space="preserve">            </w:t>
+      </w:r>
+      <w:proofErr w:type="spellStart"/>
+      <w:r>
+        <w:rPr>
+          <w:rFonts w:ascii="Source Code Pro" w:hAnsi="Source Code Pro"/>
+          <w:color w:val="CC7832"/>
+        </w:rPr>
+        <w:t>if</w:t>
+      </w:r>
+      <w:proofErr w:type="spellEnd"/>
+      <w:r>
+        <w:rPr>
+          <w:rFonts w:ascii="Source Code Pro" w:hAnsi="Source Code Pro"/>
+          <w:color w:val="CC7832"/>
+        </w:rPr>
+        <w:t xml:space="preserve"> </w:t>
+      </w:r>
+      <w:proofErr w:type="spellStart"/>
+      <w:r>
+        <w:rPr>
+          <w:rFonts w:ascii="Source Code Pro" w:hAnsi="Source Code Pro"/>
+          <w:color w:val="CC7832"/>
+        </w:rPr>
+        <w:t>not</w:t>
+      </w:r>
+      <w:proofErr w:type="spellEnd"/>
+      <w:r>
+        <w:rPr>
+          <w:rFonts w:ascii="Source Code Pro" w:hAnsi="Source Code Pro"/>
+          <w:color w:val="CC7832"/>
+        </w:rPr>
+        <w:t xml:space="preserve"> </w:t>
+      </w:r>
+      <w:proofErr w:type="spellStart"/>
+      <w:r>
+        <w:rPr>
+          <w:rFonts w:ascii="Source Code Pro" w:hAnsi="Source Code Pro"/>
+          <w:color w:val="A9B7C6"/>
+        </w:rPr>
+        <w:t>Goods</w:t>
+      </w:r>
+      <w:proofErr w:type="spellEnd"/>
+      <w:r>
+        <w:rPr>
+          <w:rFonts w:ascii="Source Code Pro" w:hAnsi="Source Code Pro"/>
+          <w:color w:val="A9B7C6"/>
+        </w:rPr>
+        <w:t xml:space="preserve"> </w:t>
+      </w:r>
+      <w:proofErr w:type="spellStart"/>
+      <w:r>
+        <w:rPr>
+          <w:rFonts w:ascii="Source Code Pro" w:hAnsi="Source Code Pro"/>
+          <w:color w:val="CC7832"/>
+        </w:rPr>
+        <w:t>in</w:t>
+      </w:r>
+      <w:proofErr w:type="spellEnd"/>
+      <w:r>
+        <w:rPr>
+          <w:rFonts w:ascii="Source Code Pro" w:hAnsi="Source Code Pro"/>
+          <w:color w:val="CC7832"/>
+        </w:rPr>
+        <w:t xml:space="preserve"> </w:t>
+      </w:r>
+      <w:proofErr w:type="spellStart"/>
+      <w:r>
+        <w:rPr>
+          <w:rFonts w:ascii="Source Code Pro" w:hAnsi="Source Code Pro"/>
+          <w:color w:val="A9B7C6"/>
+        </w:rPr>
+        <w:t>GoodsArr</w:t>
+      </w:r>
+      <w:proofErr w:type="spellEnd"/>
+      <w:r>
+        <w:rPr>
+          <w:rFonts w:ascii="Source Code Pro" w:hAnsi="Source Code Pro"/>
+          <w:color w:val="A9B7C6"/>
+        </w:rPr>
+        <w:t>:</w:t>
+      </w:r>
+      <w:r>
+        <w:rPr>
+          <w:rFonts w:ascii="Source Code Pro" w:hAnsi="Source Code Pro"/>
+          <w:color w:val="A9B7C6"/>
+        </w:rPr>
+        <w:br/>
+        <w:t xml:space="preserve">                </w:t>
+      </w:r>
+      <w:proofErr w:type="spellStart"/>
+      <w:r>
+        <w:rPr>
+          <w:rFonts w:ascii="Source Code Pro" w:hAnsi="Source Code Pro"/>
+          <w:color w:val="A9B7C6"/>
+        </w:rPr>
+        <w:t>GoodsArr.update</w:t>
+      </w:r>
+      <w:proofErr w:type="spellEnd"/>
+      <w:proofErr w:type="gramStart"/>
+      <w:r>
+        <w:rPr>
+          <w:rFonts w:ascii="Source Code Pro" w:hAnsi="Source Code Pro"/>
+          <w:color w:val="A9B7C6"/>
+        </w:rPr>
+        <w:t xml:space="preserve">( </w:t>
+      </w:r>
+      <w:proofErr w:type="gramEnd"/>
+      <w:r>
+        <w:rPr>
+          <w:rFonts w:ascii="Source Code Pro" w:hAnsi="Source Code Pro"/>
+          <w:color w:val="A9B7C6"/>
+        </w:rPr>
+        <w:t>{</w:t>
+      </w:r>
+      <w:proofErr w:type="spellStart"/>
+      <w:r>
+        <w:rPr>
+          <w:rFonts w:ascii="Source Code Pro" w:hAnsi="Source Code Pro"/>
+          <w:color w:val="A9B7C6"/>
+        </w:rPr>
+        <w:t>Goods:GoodsNumber</w:t>
+      </w:r>
+      <w:proofErr w:type="spellEnd"/>
+      <w:r>
+        <w:rPr>
+          <w:rFonts w:ascii="Source Code Pro" w:hAnsi="Source Code Pro"/>
+          <w:color w:val="A9B7C6"/>
+        </w:rPr>
+        <w:t>}</w:t>
+      </w:r>
+      <w:proofErr w:type="gramStart"/>
+      <w:r>
+        <w:rPr>
+          <w:rFonts w:ascii="Source Code Pro" w:hAnsi="Source Code Pro"/>
+          <w:color w:val="A9B7C6"/>
+        </w:rPr>
+        <w:t xml:space="preserve"> )</w:t>
+      </w:r>
+      <w:proofErr w:type="gramEnd"/>
+      <w:r>
+        <w:rPr>
+          <w:rFonts w:ascii="Source Code Pro" w:hAnsi="Source Code Pro"/>
+          <w:color w:val="A9B7C6"/>
+        </w:rPr>
+        <w:br/>
+        <w:t xml:space="preserve">            </w:t>
+      </w:r>
+      <w:proofErr w:type="spellStart"/>
+      <w:r>
+        <w:rPr>
+          <w:rFonts w:ascii="Source Code Pro" w:hAnsi="Source Code Pro"/>
+          <w:color w:val="CC7832"/>
+        </w:rPr>
+        <w:t>else</w:t>
+      </w:r>
+      <w:proofErr w:type="spellEnd"/>
+      <w:r>
+        <w:rPr>
+          <w:rFonts w:ascii="Source Code Pro" w:hAnsi="Source Code Pro"/>
+          <w:color w:val="A9B7C6"/>
+        </w:rPr>
+        <w:t>:</w:t>
+      </w:r>
+      <w:r>
+        <w:rPr>
+          <w:rFonts w:ascii="Source Code Pro" w:hAnsi="Source Code Pro"/>
+          <w:color w:val="A9B7C6"/>
+        </w:rPr>
+        <w:br/>
+        <w:t xml:space="preserve">                </w:t>
+      </w:r>
+      <w:proofErr w:type="spellStart"/>
+      <w:r>
+        <w:rPr>
+          <w:rFonts w:ascii="Source Code Pro" w:hAnsi="Source Code Pro"/>
+          <w:color w:val="A9B7C6"/>
+        </w:rPr>
+        <w:t>GoodsNumber</w:t>
+      </w:r>
+      <w:proofErr w:type="spellEnd"/>
+      <w:r>
+        <w:rPr>
+          <w:rFonts w:ascii="Source Code Pro" w:hAnsi="Source Code Pro"/>
+          <w:color w:val="A9B7C6"/>
+        </w:rPr>
+        <w:t xml:space="preserve"> = </w:t>
+      </w:r>
+      <w:proofErr w:type="spellStart"/>
+      <w:r>
+        <w:rPr>
+          <w:rFonts w:ascii="Source Code Pro" w:hAnsi="Source Code Pro"/>
+          <w:color w:val="8888C6"/>
+        </w:rPr>
+        <w:t>int</w:t>
+      </w:r>
+      <w:proofErr w:type="spellEnd"/>
+      <w:r>
+        <w:rPr>
+          <w:rFonts w:ascii="Source Code Pro" w:hAnsi="Source Code Pro"/>
+          <w:color w:val="A9B7C6"/>
+        </w:rPr>
+        <w:t>(</w:t>
+      </w:r>
+      <w:proofErr w:type="spellStart"/>
+      <w:r>
+        <w:rPr>
+          <w:rFonts w:ascii="Source Code Pro" w:hAnsi="Source Code Pro"/>
+          <w:color w:val="A9B7C6"/>
+        </w:rPr>
+        <w:t>GoodsArr</w:t>
+      </w:r>
+      <w:proofErr w:type="spellEnd"/>
+      <w:r>
+        <w:rPr>
+          <w:rFonts w:ascii="Source Code Pro" w:hAnsi="Source Code Pro"/>
+          <w:color w:val="A9B7C6"/>
+        </w:rPr>
+        <w:t>[</w:t>
+      </w:r>
+      <w:proofErr w:type="spellStart"/>
+      <w:r>
+        <w:rPr>
+          <w:rFonts w:ascii="Source Code Pro" w:hAnsi="Source Code Pro"/>
+          <w:color w:val="A9B7C6"/>
+        </w:rPr>
+        <w:t>Goods</w:t>
+      </w:r>
+      <w:proofErr w:type="spellEnd"/>
+      <w:r>
+        <w:rPr>
+          <w:rFonts w:ascii="Source Code Pro" w:hAnsi="Source Code Pro"/>
+          <w:color w:val="A9B7C6"/>
+        </w:rPr>
+        <w:t xml:space="preserve">]) + </w:t>
+      </w:r>
+      <w:proofErr w:type="spellStart"/>
+      <w:r>
+        <w:rPr>
+          <w:rFonts w:ascii="Source Code Pro" w:hAnsi="Source Code Pro"/>
+          <w:color w:val="8888C6"/>
+        </w:rPr>
+        <w:t>int</w:t>
+      </w:r>
+      <w:proofErr w:type="spellEnd"/>
+      <w:r>
+        <w:rPr>
+          <w:rFonts w:ascii="Source Code Pro" w:hAnsi="Source Code Pro"/>
+          <w:color w:val="A9B7C6"/>
+        </w:rPr>
+        <w:t>(</w:t>
+      </w:r>
+      <w:proofErr w:type="spellStart"/>
+      <w:r>
+        <w:rPr>
+          <w:rFonts w:ascii="Source Code Pro" w:hAnsi="Source Code Pro"/>
+          <w:color w:val="A9B7C6"/>
+        </w:rPr>
+        <w:t>Purchase</w:t>
+      </w:r>
+      <w:proofErr w:type="spellEnd"/>
+      <w:r>
+        <w:rPr>
+          <w:rFonts w:ascii="Source Code Pro" w:hAnsi="Source Code Pro"/>
+          <w:color w:val="A9B7C6"/>
+        </w:rPr>
+        <w:t>[</w:t>
+      </w:r>
+      <w:r>
+        <w:rPr>
+          <w:rFonts w:ascii="Source Code Pro" w:hAnsi="Source Code Pro"/>
+          <w:color w:val="6897BB"/>
+        </w:rPr>
+        <w:t>2</w:t>
+      </w:r>
+      <w:r>
+        <w:rPr>
+          <w:rFonts w:ascii="Source Code Pro" w:hAnsi="Source Code Pro"/>
+          <w:color w:val="A9B7C6"/>
+        </w:rPr>
+        <w:t>])</w:t>
+      </w:r>
+      <w:r>
+        <w:rPr>
+          <w:rFonts w:ascii="Source Code Pro" w:hAnsi="Source Code Pro"/>
+          <w:color w:val="A9B7C6"/>
+        </w:rPr>
+        <w:br/>
+        <w:t xml:space="preserve">                </w:t>
+      </w:r>
+      <w:proofErr w:type="spellStart"/>
+      <w:r>
+        <w:rPr>
+          <w:rFonts w:ascii="Source Code Pro" w:hAnsi="Source Code Pro"/>
+          <w:color w:val="A9B7C6"/>
+        </w:rPr>
+        <w:t>GoodsArr.update</w:t>
+      </w:r>
+      <w:proofErr w:type="spellEnd"/>
+      <w:r>
+        <w:rPr>
+          <w:rFonts w:ascii="Source Code Pro" w:hAnsi="Source Code Pro"/>
+          <w:color w:val="A9B7C6"/>
+        </w:rPr>
+        <w:t xml:space="preserve"> </w:t>
+      </w:r>
+      <w:proofErr w:type="gramStart"/>
+      <w:r>
+        <w:rPr>
+          <w:rFonts w:ascii="Source Code Pro" w:hAnsi="Source Code Pro"/>
+          <w:color w:val="A9B7C6"/>
+        </w:rPr>
+        <w:t xml:space="preserve">( </w:t>
+      </w:r>
+      <w:proofErr w:type="gramEnd"/>
+      <w:r>
+        <w:rPr>
+          <w:rFonts w:ascii="Source Code Pro" w:hAnsi="Source Code Pro"/>
+          <w:color w:val="A9B7C6"/>
+        </w:rPr>
+        <w:t>{</w:t>
+      </w:r>
+      <w:proofErr w:type="spellStart"/>
+      <w:r>
+        <w:rPr>
+          <w:rFonts w:ascii="Source Code Pro" w:hAnsi="Source Code Pro"/>
+          <w:color w:val="A9B7C6"/>
+        </w:rPr>
+        <w:t>Goods</w:t>
+      </w:r>
+      <w:proofErr w:type="spellEnd"/>
+      <w:r>
+        <w:rPr>
+          <w:rFonts w:ascii="Source Code Pro" w:hAnsi="Source Code Pro"/>
+          <w:color w:val="A9B7C6"/>
+        </w:rPr>
+        <w:t xml:space="preserve"> : </w:t>
+      </w:r>
+      <w:proofErr w:type="spellStart"/>
+      <w:r>
+        <w:rPr>
+          <w:rFonts w:ascii="Source Code Pro" w:hAnsi="Source Code Pro"/>
+          <w:color w:val="A9B7C6"/>
+        </w:rPr>
+        <w:t>GoodsNumber</w:t>
+      </w:r>
+      <w:proofErr w:type="spellEnd"/>
+      <w:r>
+        <w:rPr>
+          <w:rFonts w:ascii="Source Code Pro" w:hAnsi="Source Code Pro"/>
+          <w:color w:val="A9B7C6"/>
+        </w:rPr>
+        <w:t>}</w:t>
+      </w:r>
+      <w:proofErr w:type="gramStart"/>
+      <w:r>
+        <w:rPr>
+          <w:rFonts w:ascii="Source Code Pro" w:hAnsi="Source Code Pro"/>
+          <w:color w:val="A9B7C6"/>
+        </w:rPr>
+        <w:t xml:space="preserve"> )</w:t>
+      </w:r>
+      <w:proofErr w:type="gramEnd"/>
+      <w:r>
+        <w:rPr>
+          <w:rFonts w:ascii="Source Code Pro" w:hAnsi="Source Code Pro"/>
+          <w:color w:val="A9B7C6"/>
+        </w:rPr>
+        <w:br/>
+      </w:r>
+      <w:r>
+        <w:rPr>
+          <w:rFonts w:ascii="Source Code Pro" w:hAnsi="Source Code Pro"/>
+          <w:color w:val="A9B7C6"/>
+        </w:rPr>
+        <w:br/>
+        <w:t xml:space="preserve">    </w:t>
+      </w:r>
+      <w:r>
+        <w:rPr>
+          <w:rFonts w:ascii="Source Code Pro" w:hAnsi="Source Code Pro"/>
+          <w:color w:val="808080"/>
+        </w:rPr>
+        <w:t xml:space="preserve"># </w:t>
+      </w:r>
+      <w:r>
+        <w:rPr>
+          <w:color w:val="808080"/>
+        </w:rPr>
+        <w:t>Здесь</w:t>
+      </w:r>
+      <w:r>
+        <w:rPr>
+          <w:rFonts w:ascii="Source Code Pro" w:hAnsi="Source Code Pro"/>
+          <w:color w:val="808080"/>
+        </w:rPr>
+        <w:t xml:space="preserve"> </w:t>
+      </w:r>
+      <w:r>
+        <w:rPr>
+          <w:color w:val="808080"/>
+        </w:rPr>
+        <w:t>выводим</w:t>
+      </w:r>
+      <w:r>
+        <w:rPr>
+          <w:rFonts w:ascii="Source Code Pro" w:hAnsi="Source Code Pro"/>
+          <w:color w:val="808080"/>
+        </w:rPr>
+        <w:t xml:space="preserve"> </w:t>
+      </w:r>
+      <w:r>
+        <w:rPr>
+          <w:color w:val="808080"/>
+        </w:rPr>
+        <w:t>отсортированный</w:t>
+      </w:r>
+      <w:r>
+        <w:rPr>
+          <w:rFonts w:ascii="Source Code Pro" w:hAnsi="Source Code Pro"/>
+          <w:color w:val="808080"/>
+        </w:rPr>
+        <w:t xml:space="preserve"> </w:t>
+      </w:r>
+      <w:r>
+        <w:rPr>
+          <w:color w:val="808080"/>
+        </w:rPr>
+        <w:t>по</w:t>
+      </w:r>
+      <w:r>
+        <w:rPr>
+          <w:rFonts w:ascii="Source Code Pro" w:hAnsi="Source Code Pro"/>
+          <w:color w:val="808080"/>
+        </w:rPr>
+        <w:t xml:space="preserve"> </w:t>
+      </w:r>
+      <w:r>
+        <w:rPr>
+          <w:color w:val="808080"/>
+        </w:rPr>
+        <w:t>ключу</w:t>
+      </w:r>
+      <w:r>
+        <w:rPr>
+          <w:rFonts w:ascii="Source Code Pro" w:hAnsi="Source Code Pro"/>
+          <w:color w:val="808080"/>
+        </w:rPr>
+        <w:t xml:space="preserve"> </w:t>
+      </w:r>
+      <w:r>
+        <w:rPr>
+          <w:color w:val="808080"/>
+        </w:rPr>
+        <w:t>список</w:t>
+      </w:r>
+      <w:r>
+        <w:rPr>
+          <w:rFonts w:ascii="Source Code Pro" w:hAnsi="Source Code Pro"/>
+          <w:color w:val="808080"/>
+        </w:rPr>
+        <w:t xml:space="preserve"> </w:t>
+      </w:r>
+      <w:r>
+        <w:rPr>
+          <w:color w:val="808080"/>
+        </w:rPr>
+        <w:t>товаров</w:t>
+      </w:r>
+      <w:r>
+        <w:rPr>
+          <w:rFonts w:ascii="Source Code Pro" w:hAnsi="Source Code Pro"/>
+          <w:color w:val="808080"/>
+        </w:rPr>
+        <w:t xml:space="preserve"> </w:t>
+      </w:r>
+      <w:r>
+        <w:rPr>
+          <w:color w:val="808080"/>
+        </w:rPr>
+        <w:t>для</w:t>
+      </w:r>
+      <w:r>
+        <w:rPr>
+          <w:rFonts w:ascii="Source Code Pro" w:hAnsi="Source Code Pro"/>
+          <w:color w:val="808080"/>
+        </w:rPr>
+        <w:t xml:space="preserve"> </w:t>
+      </w:r>
+      <w:r>
+        <w:rPr>
+          <w:color w:val="808080"/>
+        </w:rPr>
+        <w:t>каждого</w:t>
+      </w:r>
+      <w:r>
+        <w:rPr>
+          <w:rFonts w:ascii="Source Code Pro" w:hAnsi="Source Code Pro"/>
+          <w:color w:val="808080"/>
+        </w:rPr>
+        <w:t xml:space="preserve"> </w:t>
+      </w:r>
+      <w:r>
+        <w:rPr>
+          <w:color w:val="808080"/>
+        </w:rPr>
+        <w:t>покупателя</w:t>
+      </w:r>
+      <w:r>
+        <w:rPr>
+          <w:rFonts w:ascii="Source Code Pro" w:hAnsi="Source Code Pro"/>
+          <w:color w:val="808080"/>
+        </w:rPr>
+        <w:br/>
+        <w:t xml:space="preserve">    </w:t>
+      </w:r>
+      <w:proofErr w:type="spellStart"/>
+      <w:r>
+        <w:rPr>
+          <w:rFonts w:ascii="Source Code Pro" w:hAnsi="Source Code Pro"/>
+          <w:color w:val="A9B7C6"/>
+        </w:rPr>
+        <w:t>list_key</w:t>
+      </w:r>
+      <w:proofErr w:type="spellEnd"/>
+      <w:r>
+        <w:rPr>
+          <w:rFonts w:ascii="Source Code Pro" w:hAnsi="Source Code Pro"/>
+          <w:color w:val="A9B7C6"/>
+        </w:rPr>
+        <w:t xml:space="preserve"> = </w:t>
+      </w:r>
+      <w:proofErr w:type="spellStart"/>
+      <w:r>
+        <w:rPr>
+          <w:rFonts w:ascii="Source Code Pro" w:hAnsi="Source Code Pro"/>
+          <w:color w:val="8888C6"/>
+        </w:rPr>
+        <w:t>list</w:t>
+      </w:r>
+      <w:proofErr w:type="spellEnd"/>
+      <w:r>
+        <w:rPr>
+          <w:rFonts w:ascii="Source Code Pro" w:hAnsi="Source Code Pro"/>
+          <w:color w:val="8888C6"/>
+        </w:rPr>
+        <w:t xml:space="preserve"> </w:t>
+      </w:r>
+      <w:r>
+        <w:rPr>
+          <w:rFonts w:ascii="Source Code Pro" w:hAnsi="Source Code Pro"/>
+          <w:color w:val="A9B7C6"/>
+        </w:rPr>
+        <w:t xml:space="preserve">( </w:t>
+      </w:r>
+      <w:proofErr w:type="spellStart"/>
+      <w:r>
+        <w:rPr>
+          <w:rFonts w:ascii="Source Code Pro" w:hAnsi="Source Code Pro"/>
+          <w:color w:val="A9B7C6"/>
+        </w:rPr>
+        <w:t>GoodsArr.keys</w:t>
+      </w:r>
+      <w:proofErr w:type="spellEnd"/>
+      <w:r>
+        <w:rPr>
+          <w:rFonts w:ascii="Source Code Pro" w:hAnsi="Source Code Pro"/>
+          <w:color w:val="A9B7C6"/>
+        </w:rPr>
+        <w:t xml:space="preserve"> () )</w:t>
+      </w:r>
+      <w:r>
+        <w:rPr>
+          <w:rFonts w:ascii="Source Code Pro" w:hAnsi="Source Code Pro"/>
+          <w:color w:val="A9B7C6"/>
+        </w:rPr>
+        <w:br/>
+        <w:t xml:space="preserve">    </w:t>
+      </w:r>
+      <w:proofErr w:type="spellStart"/>
+      <w:r>
+        <w:rPr>
+          <w:rFonts w:ascii="Source Code Pro" w:hAnsi="Source Code Pro"/>
+          <w:color w:val="A9B7C6"/>
+        </w:rPr>
+        <w:t>list_key.sort</w:t>
+      </w:r>
+      <w:proofErr w:type="spellEnd"/>
+      <w:r>
+        <w:rPr>
+          <w:rFonts w:ascii="Source Code Pro" w:hAnsi="Source Code Pro"/>
+          <w:color w:val="A9B7C6"/>
+        </w:rPr>
+        <w:t xml:space="preserve"> ()</w:t>
+      </w:r>
+      <w:r>
+        <w:rPr>
+          <w:rFonts w:ascii="Source Code Pro" w:hAnsi="Source Code Pro"/>
+          <w:color w:val="A9B7C6"/>
+        </w:rPr>
+        <w:br/>
+        <w:t xml:space="preserve">    </w:t>
+      </w:r>
+      <w:proofErr w:type="spellStart"/>
+      <w:r>
+        <w:rPr>
+          <w:rFonts w:ascii="Source Code Pro" w:hAnsi="Source Code Pro"/>
+          <w:color w:val="CC7832"/>
+        </w:rPr>
+        <w:t>for</w:t>
+      </w:r>
+      <w:proofErr w:type="spellEnd"/>
+      <w:r>
+        <w:rPr>
+          <w:rFonts w:ascii="Source Code Pro" w:hAnsi="Source Code Pro"/>
+          <w:color w:val="CC7832"/>
+        </w:rPr>
+        <w:t xml:space="preserve"> </w:t>
+      </w:r>
+      <w:r>
+        <w:rPr>
+          <w:rFonts w:ascii="Source Code Pro" w:hAnsi="Source Code Pro"/>
+          <w:color w:val="A9B7C6"/>
+        </w:rPr>
+        <w:t xml:space="preserve">i </w:t>
+      </w:r>
+      <w:proofErr w:type="spellStart"/>
+      <w:r>
+        <w:rPr>
+          <w:rFonts w:ascii="Source Code Pro" w:hAnsi="Source Code Pro"/>
+          <w:color w:val="CC7832"/>
+        </w:rPr>
+        <w:t>in</w:t>
+      </w:r>
+      <w:proofErr w:type="spellEnd"/>
+      <w:r>
+        <w:rPr>
+          <w:rFonts w:ascii="Source Code Pro" w:hAnsi="Source Code Pro"/>
+          <w:color w:val="CC7832"/>
+        </w:rPr>
+        <w:t xml:space="preserve"> </w:t>
+      </w:r>
+      <w:proofErr w:type="spellStart"/>
+      <w:r>
+        <w:rPr>
+          <w:rFonts w:ascii="Source Code Pro" w:hAnsi="Source Code Pro"/>
+          <w:color w:val="A9B7C6"/>
+        </w:rPr>
+        <w:t>list_key</w:t>
+      </w:r>
+      <w:proofErr w:type="spellEnd"/>
+      <w:r>
+        <w:rPr>
+          <w:rFonts w:ascii="Source Code Pro" w:hAnsi="Source Code Pro"/>
+          <w:color w:val="A9B7C6"/>
+        </w:rPr>
+        <w:t xml:space="preserve"> :</w:t>
+      </w:r>
+      <w:r>
+        <w:rPr>
+          <w:rFonts w:ascii="Source Code Pro" w:hAnsi="Source Code Pro"/>
+          <w:color w:val="A9B7C6"/>
+        </w:rPr>
+        <w:br/>
+        <w:t xml:space="preserve">        </w:t>
+      </w:r>
+      <w:proofErr w:type="spellStart"/>
+      <w:r>
+        <w:rPr>
+          <w:rFonts w:ascii="Source Code Pro" w:hAnsi="Source Code Pro"/>
+          <w:color w:val="8888C6"/>
+        </w:rPr>
+        <w:t>print</w:t>
+      </w:r>
+      <w:proofErr w:type="spellEnd"/>
+      <w:r>
+        <w:rPr>
+          <w:rFonts w:ascii="Source Code Pro" w:hAnsi="Source Code Pro"/>
+          <w:color w:val="8888C6"/>
+        </w:rPr>
+        <w:t xml:space="preserve"> </w:t>
+      </w:r>
+      <w:r>
+        <w:rPr>
+          <w:rFonts w:ascii="Source Code Pro" w:hAnsi="Source Code Pro"/>
+          <w:color w:val="A9B7C6"/>
+        </w:rPr>
+        <w:t xml:space="preserve">( </w:t>
+      </w:r>
+      <w:r>
+        <w:rPr>
+          <w:rFonts w:ascii="Source Code Pro" w:hAnsi="Source Code Pro"/>
+          <w:color w:val="6A8759"/>
+        </w:rPr>
+        <w:t>"</w:t>
+      </w:r>
+      <w:r>
+        <w:rPr>
+          <w:rFonts w:ascii="Source Code Pro" w:hAnsi="Source Code Pro"/>
+          <w:color w:val="CC7832"/>
+        </w:rPr>
+        <w:t>\t</w:t>
+      </w:r>
+      <w:r>
+        <w:rPr>
+          <w:rFonts w:ascii="Source Code Pro" w:hAnsi="Source Code Pro"/>
+          <w:color w:val="6A8759"/>
+        </w:rPr>
+        <w:t>"</w:t>
+      </w:r>
+      <w:r>
+        <w:rPr>
+          <w:rFonts w:ascii="Source Code Pro" w:hAnsi="Source Code Pro"/>
+          <w:color w:val="CC7832"/>
+        </w:rPr>
+        <w:t xml:space="preserve">, </w:t>
+      </w:r>
+      <w:r>
+        <w:rPr>
+          <w:rFonts w:ascii="Source Code Pro" w:hAnsi="Source Code Pro"/>
+          <w:color w:val="A9B7C6"/>
+        </w:rPr>
+        <w:t xml:space="preserve">i </w:t>
+      </w:r>
+      <w:r>
+        <w:rPr>
+          <w:rFonts w:ascii="Source Code Pro" w:hAnsi="Source Code Pro"/>
+          <w:color w:val="CC7832"/>
+        </w:rPr>
+        <w:t xml:space="preserve">, </w:t>
+      </w:r>
+      <w:r>
+        <w:rPr>
+          <w:rFonts w:ascii="Source Code Pro" w:hAnsi="Source Code Pro"/>
+          <w:color w:val="6A8759"/>
+        </w:rPr>
+        <w:t xml:space="preserve">":" </w:t>
+      </w:r>
+      <w:r>
+        <w:rPr>
+          <w:rFonts w:ascii="Source Code Pro" w:hAnsi="Source Code Pro"/>
+          <w:color w:val="CC7832"/>
+        </w:rPr>
+        <w:t xml:space="preserve">, </w:t>
+      </w:r>
+      <w:proofErr w:type="spellStart"/>
+      <w:r>
+        <w:rPr>
+          <w:rFonts w:ascii="Source Code Pro" w:hAnsi="Source Code Pro"/>
+          <w:color w:val="A9B7C6"/>
+        </w:rPr>
+        <w:t>GoodsArr</w:t>
+      </w:r>
+      <w:proofErr w:type="spellEnd"/>
+      <w:r>
+        <w:rPr>
+          <w:rFonts w:ascii="Source Code Pro" w:hAnsi="Source Code Pro"/>
+          <w:color w:val="A9B7C6"/>
+        </w:rPr>
+        <w:t>[i] )</w:t>
+      </w:r>
+      <w:r>
+        <w:rPr>
+          <w:rFonts w:ascii="Source Code Pro" w:hAnsi="Source Code Pro"/>
+          <w:color w:val="A9B7C6"/>
+        </w:rPr>
+        <w:br/>
+        <w:t xml:space="preserve">    </w:t>
+      </w:r>
+      <w:proofErr w:type="spellStart"/>
+      <w:r>
+        <w:rPr>
+          <w:rFonts w:ascii="Source Code Pro" w:hAnsi="Source Code Pro"/>
+          <w:color w:val="8888C6"/>
+        </w:rPr>
+        <w:t>print</w:t>
+      </w:r>
+      <w:proofErr w:type="spellEnd"/>
+      <w:r>
+        <w:rPr>
+          <w:rFonts w:ascii="Source Code Pro" w:hAnsi="Source Code Pro"/>
+          <w:color w:val="A9B7C6"/>
+        </w:rPr>
+        <w:t>(</w:t>
+      </w:r>
+      <w:r>
+        <w:rPr>
+          <w:rFonts w:ascii="Source Code Pro" w:hAnsi="Source Code Pro"/>
+          <w:color w:val="6A8759"/>
+        </w:rPr>
+        <w:t>"*"</w:t>
+      </w:r>
+      <w:r>
+        <w:rPr>
+          <w:rFonts w:ascii="Source Code Pro" w:hAnsi="Source Code Pro"/>
+          <w:color w:val="A9B7C6"/>
+        </w:rPr>
+        <w:t>*</w:t>
+      </w:r>
+      <w:r>
+        <w:rPr>
+          <w:rFonts w:ascii="Source Code Pro" w:hAnsi="Source Code Pro"/>
+          <w:color w:val="6897BB"/>
+        </w:rPr>
+        <w:t>40</w:t>
+      </w:r>
+      <w:r>
+        <w:rPr>
+          <w:rFonts w:ascii="Source Code Pro" w:hAnsi="Source Code Pro"/>
+          <w:color w:val="A9B7C6"/>
+        </w:rPr>
+        <w:t>)</w:t>
+      </w:r>
+    </w:p>
+    <w:p>
+      <w:pPr>
         <w:spacing w:line="240" w:lineRule="auto"/>
         <w:rPr>
           <w:rFonts w:cs="Times New Roman"/>
@@ -8693,6 +11193,59 @@
           <w:szCs w:val="28"/>
         </w:rPr>
       </w:pPr>
+      <w:bookmarkStart w:id="0" w:name="_GoBack"/>
+      <w:r>
+        <w:rPr>
+          <w:rFonts w:cs="Times New Roman"/>
+          <w:noProof/>
+          <w:sz w:val="28"/>
+          <w:szCs w:val="28"/>
+          <w:lang w:eastAsia="ru-RU"/>
+        </w:rPr>
+        <w:lastRenderedPageBreak/>
+        <w:drawing>
+          <wp:inline distT="0" distB="0" distL="0" distR="0">
+            <wp:extent cx="6480175" cy="7077710"/>
+            <wp:effectExtent l="0" t="0" r="0" b="8890"/>
+            <wp:docPr id="3" name="Рисунок 3"/>
+            <wp:cNvGraphicFramePr>
+              <a:graphicFrameLocks xmlns:a="http://schemas.openxmlformats.org/drawingml/2006/main" noChangeAspect="1"/>
+            </wp:cNvGraphicFramePr>
+            <a:graphic xmlns:a="http://schemas.openxmlformats.org/drawingml/2006/main">
+              <a:graphicData uri="http://schemas.openxmlformats.org/drawingml/2006/picture">
+                <pic:pic xmlns:pic="http://schemas.openxmlformats.org/drawingml/2006/picture">
+                  <pic:nvPicPr>
+                    <pic:cNvPr id="0" name="003.jpg"/>
+                    <pic:cNvPicPr/>
+                  </pic:nvPicPr>
+                  <pic:blipFill>
+                    <a:blip r:embed="rId8">
+                      <a:extLst>
+                        <a:ext uri="{28A0092B-C50C-407E-A947-70E740481C1C}">
+                          <a14:useLocalDpi xmlns:a14="http://schemas.microsoft.com/office/drawing/2010/main" val="0"/>
+                        </a:ext>
+                      </a:extLst>
+                    </a:blip>
+                    <a:stretch>
+                      <a:fillRect/>
+                    </a:stretch>
+                  </pic:blipFill>
+                  <pic:spPr>
+                    <a:xfrm>
+                      <a:off x="0" y="0"/>
+                      <a:ext cx="6480175" cy="7077710"/>
+                    </a:xfrm>
+                    <a:prstGeom prst="rect">
+                      <a:avLst/>
+                    </a:prstGeom>
+                  </pic:spPr>
+                </pic:pic>
+              </a:graphicData>
+            </a:graphic>
+          </wp:inline>
+        </w:drawing>
+      </w:r>
+      <w:bookmarkEnd w:id="0"/>
     </w:p>
     <w:sectPr>
       <w:pgSz w:w="11906" w:h="16838"/>
@@ -9640,7 +12193,7 @@
   <a:extraClrSchemeLst/>
   <a:extLst>
     <a:ext uri="{05A4C25C-085E-4340-85A3-A5531E510DB2}">
-      <thm15:themeFamily xmlns:thm15="http://schemas.microsoft.com/office/thememl/2012/main" xmlns="" name="Office Theme" id="{62F939B6-93AF-4DB8-9C6B-D6C7DFDC589F}" vid="{4A3C46E8-61CC-4603-A589-7422A47A8E4A}"/>
+      <thm15:themeFamily xmlns="" xmlns:thm15="http://schemas.microsoft.com/office/thememl/2012/main" name="Office Theme" id="{62F939B6-93AF-4DB8-9C6B-D6C7DFDC589F}" vid="{4A3C46E8-61CC-4603-A589-7422A47A8E4A}"/>
     </a:ext>
   </a:extLst>
 </a:theme>

</xml_diff>